<commit_message>
Continued revisions of the boondoggle ms based on the editor comments
5. Removed reference to the model from the introduction
6. Changed the paper hypotheses to indicate the removal of the model.
7. Added statement that sediment OM may be due to benthic algal production
8. Added information to the discussion indicating the S-3 likely has higher benthic algal biomass.
9. Added conclusions and implications section
10. Made all minor editorial changes suggested by editor

TODO
1. merge lake maps
2. rewrite abstract
</commit_message>
<xml_diff>
--- a/revisions/lakeTransMS_second_revision_inland_waters.docx
+++ b/revisions/lakeTransMS_second_revision_inland_waters.docx
@@ -637,6 +637,7 @@
         </w:rPr>
         <w:t>words</w:t>
       </w:r>
+      <w:proofErr w:type="gramStart"/>
       <w:r>
         <w:rPr>
           <w:rFonts w:eastAsia="Times New Roman" w:cs="Times New Roman"/>
@@ -645,8 +646,15 @@
         </w:rPr>
         <w:t>:</w:t>
       </w:r>
-      <w:bookmarkStart w:id="0" w:name="_GoBack"/>
-      <w:bookmarkEnd w:id="0"/>
+      <w:r>
+        <w:rPr>
+          <w:rFonts w:eastAsia="Times New Roman" w:cs="Times New Roman"/>
+          <w:sz w:val="20"/>
+          <w:szCs w:val="20"/>
+        </w:rPr>
+        <w:t>-</w:t>
+      </w:r>
+      <w:proofErr w:type="gramEnd"/>
     </w:p>
     <w:p>
       <w:pPr>
@@ -1107,81 +1115,142 @@
         <w:ind w:firstLine="922"/>
       </w:pPr>
       <w:r>
-        <w:t>If there is a relationship between stratification depth and sediment metabolic processes, then c</w:t>
-      </w:r>
-      <w:r>
+        <w:rPr>
+          <w:color w:val="FF0000"/>
+        </w:rPr>
+        <w:t>In this paper we propose that there is</w:t>
+      </w:r>
+      <w:r>
+        <w:rPr>
+          <w:color w:val="FF0000"/>
+        </w:rPr>
+        <w:t xml:space="preserve"> a relationship between </w:t>
+      </w:r>
+      <w:r>
+        <w:rPr>
+          <w:color w:val="FF0000"/>
+        </w:rPr>
+        <w:t xml:space="preserve">transparency </w:t>
+      </w:r>
+      <w:r>
+        <w:rPr>
+          <w:color w:val="FF0000"/>
+        </w:rPr>
+        <w:t>and sediment metabolic processes</w:t>
+      </w:r>
+      <w:r>
+        <w:rPr>
+          <w:color w:val="FF0000"/>
+        </w:rPr>
+        <w:t>.  We support this assertion</w:t>
+      </w:r>
+      <w:r>
+        <w:rPr>
+          <w:color w:val="FF0000"/>
+        </w:rPr>
+        <w:t xml:space="preserve"> </w:t>
+      </w:r>
+      <w:r>
+        <w:rPr>
+          <w:color w:val="FF0000"/>
+        </w:rPr>
+        <w:t>by</w:t>
+      </w:r>
+      <w:r>
+        <w:t xml:space="preserve"> </w:t>
+      </w:r>
+      <w:r>
+        <w:rPr>
+          <w:color w:val="FF0000"/>
+        </w:rPr>
+        <w:t>demonstrating</w:t>
+      </w:r>
+      <w:r>
+        <w:rPr>
+          <w:color w:val="FF0000"/>
+        </w:rPr>
+        <w:t xml:space="preserve"> a relationship between lake transparency and stratification depth during the summer, open-water period in arctic Alaskan lakes</w:t>
+      </w:r>
+      <w:r>
+        <w:rPr>
+          <w:color w:val="FF0000"/>
+        </w:rPr>
+        <w:t>, and</w:t>
+      </w:r>
+      <w:r>
+        <w:rPr>
+          <w:color w:val="FF0000"/>
+        </w:rPr>
+        <w:t xml:space="preserve"> provide evidence that temperature and o</w:t>
+      </w:r>
+      <w:r>
+        <w:rPr>
+          <w:color w:val="FF0000"/>
+        </w:rPr>
+        <w:t>xygen availability are principal</w:t>
+      </w:r>
+      <w:r>
+        <w:rPr>
+          <w:color w:val="FF0000"/>
+        </w:rPr>
+        <w:t xml:space="preserve"> factors affecting the rate of sediment organic matter mineralization in these Arctic lakes. </w:t>
+      </w:r>
+      <w:r>
+        <w:rPr>
+          <w:color w:val="FF0000"/>
+        </w:rPr>
+        <w:t>Furthermore we hypothesize that an implication of these relationships is that</w:t>
+      </w:r>
+      <w:r>
+        <w:t xml:space="preserve"> </w:t>
+      </w:r>
+      <w:r>
+        <w:rPr>
+          <w:color w:val="FF0000"/>
+        </w:rPr>
+        <w:t xml:space="preserve">climate-mediated </w:t>
+      </w:r>
+      <w:r>
+        <w:rPr>
+          <w:color w:val="FF0000"/>
+        </w:rPr>
+        <w:t>c</w:t>
+      </w:r>
+      <w:r>
+        <w:rPr>
+          <w:color w:val="FF0000"/>
+        </w:rPr>
         <w:t xml:space="preserve">hanges in DOM inputs to lakes may indirectly affect sediment organic matter </w:t>
       </w:r>
       <w:r>
+        <w:rPr>
+          <w:color w:val="FF0000"/>
+        </w:rPr>
         <w:t>processing</w:t>
       </w:r>
       <w:r>
+        <w:rPr>
+          <w:color w:val="FF0000"/>
+        </w:rPr>
         <w:t xml:space="preserve"> by </w:t>
       </w:r>
       <w:r>
+        <w:rPr>
+          <w:color w:val="FF0000"/>
+        </w:rPr>
         <w:t>altering the distribution of temperature and oxygen via changes in</w:t>
       </w:r>
       <w:r>
+        <w:rPr>
+          <w:color w:val="FF0000"/>
+        </w:rPr>
         <w:t xml:space="preserve"> lake transparency and </w:t>
       </w:r>
       <w:r>
-        <w:t>stratification depth.</w:t>
-      </w:r>
-      <w:r>
-        <w:t xml:space="preserve"> </w:t>
-      </w:r>
-      <w:r>
-        <w:t>In this paper we demonstrate</w:t>
-      </w:r>
-      <w:r>
-        <w:t xml:space="preserve"> </w:t>
-      </w:r>
-      <w:r>
-        <w:t>a relationship between lake transparency and stratification depth during the summer, open-water period in arctic Alaskan lakes.  Furthermore, we provide evidence that temperature and oxygen availability are principle factors affecting the rate of sediment organic matter mineralization in these Arctic lake</w:t>
-      </w:r>
-      <w:r>
-        <w:t>s</w:t>
-      </w:r>
-      <w:r>
-        <w:t xml:space="preserve">.  </w:t>
-      </w:r>
-      <w:r>
-        <w:t>To test the sensitivity of whole-lake sediment oxygen demand, w</w:t>
-      </w:r>
-      <w:r>
-        <w:t xml:space="preserve">e </w:t>
-      </w:r>
-      <w:r>
-        <w:t>apply these relationships to well-studied Arctic lake and</w:t>
-      </w:r>
-      <w:r>
-        <w:t xml:space="preserve"> model how </w:t>
-      </w:r>
-      <w:proofErr w:type="spellStart"/>
-      <w:r>
-        <w:t>epilimnetic</w:t>
-      </w:r>
-      <w:proofErr w:type="spellEnd"/>
-      <w:r>
-        <w:t xml:space="preserve"> warming and a </w:t>
-      </w:r>
-      <w:r>
-        <w:t>reduc</w:t>
-      </w:r>
-      <w:r>
-        <w:t xml:space="preserve">tion in lake transparency would affect </w:t>
-      </w:r>
-      <w:r>
-        <w:t xml:space="preserve">whole-lake </w:t>
-      </w:r>
-      <w:r>
-        <w:t xml:space="preserve">sediment </w:t>
-      </w:r>
-      <w:r>
-        <w:t>or</w:t>
-      </w:r>
-      <w:r>
-        <w:t>ganic matter mineralization</w:t>
+        <w:rPr>
+          <w:color w:val="FF0000"/>
+        </w:rPr>
+        <w:t>stratification depth</w:t>
       </w:r>
       <w:r>
         <w:t>.</w:t>
@@ -1338,7 +1407,7 @@
         <w:t>1</w:t>
       </w:r>
       <w:r>
-        <w:t xml:space="preserve"> standard deviation) percent organic matter of the surface sediments (0 – 1 cm) of lakes in the region ranges is 47.5% (</w:t>
+        <w:t xml:space="preserve"> standard deviation) percent organic matter of the surface sediments (0 – 1 cm) of lakes in the region is 47.5% (</w:t>
       </w:r>
       <w:r>
         <w:rPr>
@@ -1356,49 +1425,128 @@
         <w:t xml:space="preserve">16.6%) for the </w:t>
       </w:r>
       <w:r>
-        <w:t xml:space="preserve">sediments above the thermocline and </w:t>
-      </w:r>
-      <w:r>
+        <w:t>sediments above the thermocline</w:t>
+      </w:r>
+      <w:r>
+        <w:t>,</w:t>
+      </w:r>
+      <w:r>
+        <w:rPr>
+          <w:color w:val="FF0000"/>
+        </w:rPr>
+        <w:t xml:space="preserve"> which are partially derived from benthic algal production</w:t>
+      </w:r>
+      <w:r>
+        <w:t xml:space="preserve"> </w:t>
+      </w:r>
+      <w:r>
+        <w:rPr>
+          <w:color w:val="FF0000"/>
+        </w:rPr>
+        <w:t xml:space="preserve">and </w:t>
+      </w:r>
+      <w:r>
+        <w:rPr>
+          <w:color w:val="FF0000"/>
+        </w:rPr>
         <w:t>40.6% (</w:t>
       </w:r>
       <w:r>
         <w:rPr>
           <w:rFonts w:ascii="ＭＳ ゴシック" w:eastAsia="ＭＳ ゴシック"/>
+          <w:color w:val="FF0000"/>
         </w:rPr>
         <w:t>±</w:t>
       </w:r>
       <w:r>
         <w:rPr>
           <w:rFonts w:ascii="ＭＳ ゴシック" w:eastAsia="ＭＳ ゴシック"/>
+          <w:color w:val="FF0000"/>
         </w:rPr>
         <w:t xml:space="preserve"> </w:t>
       </w:r>
       <w:r>
+        <w:rPr>
+          <w:color w:val="FF0000"/>
+        </w:rPr>
         <w:t>9.7%) for sediments below the thermocline</w:t>
       </w:r>
       <w:r>
-        <w:t>, and dry bulk density ranges between 0.008 g cm</w:t>
-      </w:r>
-      <w:r>
-        <w:rPr>
+        <w:rPr>
+          <w:color w:val="FF0000"/>
+        </w:rPr>
+        <w:t xml:space="preserve"> (Fortino 2010).</w:t>
+      </w:r>
+      <w:r>
+        <w:rPr>
+          <w:color w:val="FF0000"/>
+        </w:rPr>
+        <w:t xml:space="preserve"> </w:t>
+      </w:r>
+      <w:r>
+        <w:rPr>
+          <w:color w:val="FF0000"/>
+        </w:rPr>
+        <w:t xml:space="preserve">The </w:t>
+      </w:r>
+      <w:r>
+        <w:rPr>
+          <w:color w:val="FF0000"/>
+        </w:rPr>
+        <w:t xml:space="preserve">dry bulk density </w:t>
+      </w:r>
+      <w:r>
+        <w:rPr>
+          <w:color w:val="FF0000"/>
+        </w:rPr>
+        <w:t xml:space="preserve">of the sediments </w:t>
+      </w:r>
+      <w:r>
+        <w:rPr>
+          <w:color w:val="FF0000"/>
+        </w:rPr>
+        <w:t>ranges between 0.008 g cm</w:t>
+      </w:r>
+      <w:r>
+        <w:rPr>
+          <w:color w:val="FF0000"/>
           <w:vertAlign w:val="superscript"/>
         </w:rPr>
         <w:t>-3</w:t>
       </w:r>
       <w:r>
+        <w:rPr>
+          <w:color w:val="FF0000"/>
+        </w:rPr>
         <w:t xml:space="preserve"> to 0.416 g cm</w:t>
       </w:r>
       <w:r>
         <w:rPr>
+          <w:color w:val="FF0000"/>
           <w:vertAlign w:val="superscript"/>
         </w:rPr>
         <w:t>-3</w:t>
       </w:r>
       <w:r>
+        <w:rPr>
+          <w:color w:val="FF0000"/>
+        </w:rPr>
         <w:t xml:space="preserve"> (Fortino 2010)</w:t>
       </w:r>
       <w:r>
+        <w:rPr>
+          <w:color w:val="FF0000"/>
+        </w:rPr>
         <w:t>.</w:t>
+      </w:r>
+      <w:r>
+        <w:rPr>
+          <w:color w:val="FF0000"/>
+        </w:rPr>
+        <w:t xml:space="preserve"> </w:t>
+      </w:r>
+      <w:r>
+        <w:t xml:space="preserve"> </w:t>
       </w:r>
       <w:r>
         <w:t xml:space="preserve">  </w:t>
@@ -1455,7 +1603,13 @@
         <w:t xml:space="preserve"> Lake (Fig. 1</w:t>
       </w:r>
       <w:r>
-        <w:t xml:space="preserve">). At each lake, temperature and light (photosynthetic photon flux density; PPFD) profiles were collected using </w:t>
+        <w:t xml:space="preserve">). </w:t>
+      </w:r>
+      <w:r>
+        <w:t>In</w:t>
+      </w:r>
+      <w:r>
+        <w:t xml:space="preserve"> each lake, temperature and light (photosynthetic photon flux density; PPFD) profiles were collected using </w:t>
       </w:r>
       <w:proofErr w:type="gramStart"/>
       <w:r>
@@ -1503,13 +1657,21 @@
       </w:r>
       <w:proofErr w:type="spellEnd"/>
       <w:r>
-        <w:t xml:space="preserve"> 5. Light and temperature measurements were collected at 0.5 m intervals from the water surface to the lake bottom or to a point where the lake reached a constant </w:t>
-      </w:r>
-      <w:proofErr w:type="spellStart"/>
+        <w:t xml:space="preserve"> 5. Light and temperature measurements were </w:t>
+      </w:r>
+      <w:r>
+        <w:t>done</w:t>
+      </w:r>
+      <w:r>
+        <w:t xml:space="preserve"> at 0.5 m intervals from the water surface to the lake bottom or to a point where the lake reached a constant </w:t>
+      </w:r>
+      <w:proofErr w:type="spellStart"/>
+      <w:proofErr w:type="gramStart"/>
       <w:r>
         <w:t>hypolimnetic</w:t>
       </w:r>
       <w:proofErr w:type="spellEnd"/>
+      <w:proofErr w:type="gramEnd"/>
       <w:r>
         <w:t xml:space="preserve"> temperature with increasing depth. The thermocline depth was defined as the depth with the greatest change in temperature from the preceding depth. The light attenuation coefficient (</w:t>
       </w:r>
@@ -1525,7 +1687,13 @@
       </w:r>
       <w:proofErr w:type="spellEnd"/>
       <w:r>
-        <w:t xml:space="preserve">) in the lake was determined as the slope of the natural log of the PPFD with depth. </w:t>
+        <w:t>) in the lake was determined as the slope of the natural log</w:t>
+      </w:r>
+      <w:r>
+        <w:t>arithm</w:t>
+      </w:r>
+      <w:r>
+        <w:t xml:space="preserve"> of the PPFD with depth. </w:t>
       </w:r>
     </w:p>
     <w:p>
@@ -1740,7 +1908,19 @@
         <w:ind w:firstLine="922"/>
       </w:pPr>
       <w:r>
-        <w:t xml:space="preserve">Lake areas and maximum depths were determined as part of a group sampling effort and lake watershed areas were calculated using a digital elevation model and the hydrology toolset in </w:t>
+        <w:t>Lake areas and maximum depths were determined as part of a group sampling effort</w:t>
+      </w:r>
+      <w:r>
+        <w:t>.</w:t>
+      </w:r>
+      <w:r>
+        <w:t xml:space="preserve"> </w:t>
+      </w:r>
+      <w:r>
+        <w:t>L</w:t>
+      </w:r>
+      <w:r>
+        <w:t xml:space="preserve">ake watershed areas were calculated using a digital elevation model and the hydrology toolset in </w:t>
       </w:r>
       <w:proofErr w:type="spellStart"/>
       <w:r>
@@ -1777,7 +1957,31 @@
         <w:ind w:firstLine="922"/>
       </w:pPr>
       <w:r>
-        <w:t xml:space="preserve">The effect of temperature and oxygen availability on sediment organic matter mineralization was determined by measuring sediment oxygen demand (SOD) from intact sediment core incubations in 3 lakes. Lakes E–4, S–3, and GTH 91 are oligotrophic lakes in the vicinity of </w:t>
+        <w:t xml:space="preserve">The effect of temperature and oxygen availability on sediment organic matter mineralization was determined by measuring sediment oxygen demand (SOD) </w:t>
+      </w:r>
+      <w:r>
+        <w:t>of</w:t>
+      </w:r>
+      <w:r>
+        <w:t xml:space="preserve"> intact sediment core</w:t>
+      </w:r>
+      <w:r>
+        <w:t>s</w:t>
+      </w:r>
+      <w:r>
+        <w:t xml:space="preserve"> </w:t>
+      </w:r>
+      <w:r>
+        <w:t>taken</w:t>
+      </w:r>
+      <w:r>
+        <w:t xml:space="preserve"> </w:t>
+      </w:r>
+      <w:r>
+        <w:t>from</w:t>
+      </w:r>
+      <w:r>
+        <w:t xml:space="preserve"> 3 lakes. Lakes E–4, S–3, and GTH 91 are oligotrophic lakes in the vicinity of </w:t>
       </w:r>
       <w:proofErr w:type="spellStart"/>
       <w:r>
@@ -1791,7 +1995,7 @@
         <w:t xml:space="preserve">The percent organic matter of the surface sediments (0 – 1cm) above the thermocline </w:t>
       </w:r>
       <w:r>
-        <w:t>were</w:t>
+        <w:t>was</w:t>
       </w:r>
       <w:r>
         <w:t xml:space="preserve"> measured a</w:t>
@@ -1817,7 +2021,10 @@
         <w:t>surface sediments (0 –</w:t>
       </w:r>
       <w:r>
-        <w:t xml:space="preserve"> 1 cm) were</w:t>
+        <w:t xml:space="preserve"> 1 cm) </w:t>
+      </w:r>
+      <w:r>
+        <w:t>was</w:t>
       </w:r>
       <w:r>
         <w:t xml:space="preserve"> measured as 45%, 46%, and 24% lakes E-4, S-3, and GTH 91, respectively (Fortino 2010).</w:t>
@@ -1830,13 +2037,44 @@
         <w:ind w:firstLine="922"/>
       </w:pPr>
       <w:r>
-        <w:t xml:space="preserve">Sediment cores were collected from 3 m of water using a K-B style gravity corer. Cores were standardized for incubation by extruding the upper 15 cm of sediment (and overlying water) from each core into a 25 cm long by 4.8 cm </w:t>
-      </w:r>
-      <w:proofErr w:type="spellStart"/>
-      <w:r>
-        <w:t>i.d.</w:t>
-      </w:r>
-      <w:proofErr w:type="spellEnd"/>
+        <w:t xml:space="preserve">Sediment cores were collected from 3 m </w:t>
+      </w:r>
+      <w:r>
+        <w:t>depth</w:t>
+      </w:r>
+      <w:r>
+        <w:t xml:space="preserve"> using a K-B style gravity corer. Cores were standardized for incubation by extruding the upper 15 cm of sediment (and overlying water) from each core into a 25 cm long </w:t>
+      </w:r>
+      <w:r>
+        <w:t>and</w:t>
+      </w:r>
+      <w:r>
+        <w:t xml:space="preserve"> 4.8 cm </w:t>
+      </w:r>
+      <w:r>
+        <w:rPr>
+          <w:color w:val="FF0000"/>
+        </w:rPr>
+        <w:t>i</w:t>
+      </w:r>
+      <w:r>
+        <w:rPr>
+          <w:color w:val="FF0000"/>
+        </w:rPr>
+        <w:t xml:space="preserve">nternal </w:t>
+      </w:r>
+      <w:r>
+        <w:rPr>
+          <w:color w:val="FF0000"/>
+        </w:rPr>
+        <w:t>d</w:t>
+      </w:r>
+      <w:r>
+        <w:rPr>
+          <w:color w:val="FF0000"/>
+        </w:rPr>
+        <w:t>iameter</w:t>
+      </w:r>
       <w:r>
         <w:t xml:space="preserve"> plastic incubation core. The incubation cores were sealed with acrylic or polycarbonate tops and bottoms. The core tops were beveled toward a center opening to exclude all air from the core when sealed. A magnetic stir bar was suspended approximately 1 cm above the sediment–water interface in each core. During incubation, the cores were arranged around a central array of magnets turning at 1 rpm, which slowly turned the stir bars within the cores and prevented stratification of the overlying water. The cores were incubated in a 750 L temperature controlled (± 1</w:t>
       </w:r>
@@ -1878,7 +2116,7 @@
         <w:ind w:firstLine="922"/>
       </w:pPr>
       <w:r>
-        <w:t xml:space="preserve">We assessed the impact of temperature on the magnitude of SOD by incubating </w:t>
+        <w:t xml:space="preserve">We assessed the impact of temperature on SOD by incubating </w:t>
       </w:r>
       <w:r>
         <w:t xml:space="preserve">replicate cores from each lake </w:t>
@@ -2288,7 +2526,13 @@
       </w:r>
       <w:proofErr w:type="gramEnd"/>
       <w:r>
-        <w:t xml:space="preserve"> analyzed with </w:t>
+        <w:t xml:space="preserve"> </w:t>
+      </w:r>
+      <w:r>
+        <w:t>examined</w:t>
+      </w:r>
+      <w:r>
+        <w:t xml:space="preserve"> with </w:t>
       </w:r>
       <w:r>
         <w:t>analysis of covariance (</w:t>
@@ -2482,7 +2726,13 @@
       </w:r>
       <w:proofErr w:type="spellEnd"/>
       <w:r>
-        <w:t xml:space="preserve"> of the 2007 (0.43 ± 0.06) or 2006 (0.45 </w:t>
+        <w:t xml:space="preserve"> </w:t>
+      </w:r>
+      <w:r>
+        <w:t>in</w:t>
+      </w:r>
+      <w:r>
+        <w:t xml:space="preserve"> 2007 (0.43 ± 0.06) or 2006 (0.45 </w:t>
       </w:r>
       <w:r>
         <w:t>± 0.23) sampled on Julian day 219</w:t>
@@ -3165,7 +3415,13 @@
         <w:t>-1</w:t>
       </w:r>
       <w:r>
-        <w:t xml:space="preserve"> (Fig. 7). The highest SOD measurements were similar in magnitude to those from the temperature experiment but the reduction in oxygen in the overlying water reduced SOD at a rate (± CI</w:t>
+        <w:t xml:space="preserve"> (Fig. 7). The highest SOD </w:t>
+      </w:r>
+      <w:r>
+        <w:t>values</w:t>
+      </w:r>
+      <w:r>
+        <w:t xml:space="preserve"> were similar to those from the temperature experiment but the reduction in oxygen in the overlying water reduced SOD at a rate (± CI</w:t>
       </w:r>
       <w:r>
         <w:rPr>
@@ -3381,12 +3637,33 @@
       </w:r>
       <w:proofErr w:type="spellEnd"/>
       <w:r>
-        <w:t xml:space="preserve"> and Taylor 1994, Houser 2006). Light attenuation results from the absorption of photons by dissolved and </w:t>
+        <w:t xml:space="preserve"> and Taylor 1994, Houser 2006). Light attenuation results from the absorption of photons by </w:t>
       </w:r>
       <w:r>
         <w:rPr>
           <w:color w:val="FF0000"/>
         </w:rPr>
+        <w:t>pure water</w:t>
+      </w:r>
+      <w:r>
+        <w:rPr>
+          <w:color w:val="FF0000"/>
+        </w:rPr>
+        <w:t xml:space="preserve"> and</w:t>
+      </w:r>
+      <w:r>
+        <w:rPr>
+          <w:color w:val="FF0000"/>
+        </w:rPr>
+        <w:t xml:space="preserve"> </w:t>
+      </w:r>
+      <w:r>
+        <w:t xml:space="preserve">dissolved and </w:t>
+      </w:r>
+      <w:r>
+        <w:rPr>
+          <w:color w:val="FF0000"/>
+        </w:rPr>
         <w:t xml:space="preserve">suspended </w:t>
       </w:r>
       <w:r>
@@ -3396,7 +3673,19 @@
         <w:rPr>
           <w:color w:val="FF0000"/>
         </w:rPr>
-        <w:t>, including phytoplankton,</w:t>
+        <w:t xml:space="preserve"> (</w:t>
+      </w:r>
+      <w:r>
+        <w:rPr>
+          <w:color w:val="FF0000"/>
+        </w:rPr>
+        <w:t>including phytoplankton</w:t>
+      </w:r>
+      <w:r>
+        <w:rPr>
+          <w:color w:val="FF0000"/>
+        </w:rPr>
+        <w:t>)</w:t>
       </w:r>
       <w:r>
         <w:t xml:space="preserve"> </w:t>
@@ -3477,15 +3766,13 @@
       </w:r>
       <w:proofErr w:type="spellEnd"/>
       <w:r>
-        <w:t xml:space="preserve"> was not measured in 2007 so the relationship between </w:t>
-      </w:r>
-      <w:proofErr w:type="spellStart"/>
-      <w:r>
-        <w:t>cDOM</w:t>
-      </w:r>
-      <w:proofErr w:type="spellEnd"/>
-      <w:r>
-        <w:t xml:space="preserve"> and </w:t>
+        <w:t xml:space="preserve"> was not measured in 2007 </w:t>
+      </w:r>
+      <w:r>
+        <w:t xml:space="preserve">when </w:t>
+      </w:r>
+      <w:r>
+        <w:t xml:space="preserve">DOC was a poor predictor of </w:t>
       </w:r>
       <w:proofErr w:type="spellStart"/>
       <w:r>
@@ -3499,27 +3786,13 @@
       </w:r>
       <w:proofErr w:type="spellEnd"/>
       <w:r>
-        <w:t xml:space="preserve"> cannot be assessed. Furthermore in 2007</w:t>
-      </w:r>
-      <w:r>
-        <w:t>,</w:t>
-      </w:r>
-      <w:r>
-        <w:t xml:space="preserve"> DOC was a poor predictor of </w:t>
-      </w:r>
-      <w:proofErr w:type="spellStart"/>
-      <w:r>
-        <w:t>K</w:t>
-      </w:r>
-      <w:r>
-        <w:rPr>
-          <w:vertAlign w:val="subscript"/>
-        </w:rPr>
-        <w:t>d</w:t>
-      </w:r>
-      <w:proofErr w:type="spellEnd"/>
-      <w:r>
-        <w:t xml:space="preserve"> and there was less light attenuation per unit of DOC than in the 2008 survey. Assuming that light attenuation is primarily the result of </w:t>
+        <w:t xml:space="preserve"> and there was less light attenuation per unit of DOC than in the 2008 survey. Assuming that light attenuation is primarily </w:t>
+      </w:r>
+      <w:r>
+        <w:t>due to</w:t>
+      </w:r>
+      <w:r>
+        <w:t xml:space="preserve"> </w:t>
       </w:r>
       <w:proofErr w:type="spellStart"/>
       <w:r>
@@ -3648,6 +3921,15 @@
       </w:r>
       <w:proofErr w:type="spellEnd"/>
       <w:r>
+        <w:rPr>
+          <w:vertAlign w:val="subscript"/>
+        </w:rPr>
+        <w:t xml:space="preserve"> </w:t>
+      </w:r>
+      <w:r>
+        <w:t>(Fig.5)</w:t>
+      </w:r>
+      <w:r>
         <w:t>, however the correlation</w:t>
       </w:r>
       <w:r>
@@ -3688,245 +3970,251 @@
       </w:r>
       <w:r>
         <w:rPr>
+          <w:color w:val="FF0000"/>
+        </w:rPr>
+        <w:t xml:space="preserve">The relationship between </w:t>
+      </w:r>
+      <w:proofErr w:type="spellStart"/>
+      <w:r>
+        <w:rPr>
+          <w:color w:val="FF0000"/>
+        </w:rPr>
+        <w:t>Chl</w:t>
+      </w:r>
+      <w:proofErr w:type="spellEnd"/>
+      <w:r>
+        <w:rPr>
+          <w:color w:val="FF0000"/>
+        </w:rPr>
+        <w:t xml:space="preserve"> </w:t>
+      </w:r>
+      <w:r>
+        <w:rPr>
+          <w:i/>
+          <w:color w:val="FF0000"/>
+        </w:rPr>
+        <w:t>a</w:t>
+      </w:r>
+      <w:r>
+        <w:rPr>
+          <w:color w:val="FF0000"/>
+        </w:rPr>
+        <w:t xml:space="preserve"> and </w:t>
+      </w:r>
+      <w:proofErr w:type="spellStart"/>
+      <w:r>
+        <w:rPr>
+          <w:color w:val="FF0000"/>
+        </w:rPr>
+        <w:t>K</w:t>
+      </w:r>
+      <w:r>
+        <w:rPr>
+          <w:color w:val="FF0000"/>
+          <w:vertAlign w:val="subscript"/>
+        </w:rPr>
+        <w:t>d</w:t>
+      </w:r>
+      <w:proofErr w:type="spellEnd"/>
+      <w:r>
+        <w:rPr>
+          <w:color w:val="FF0000"/>
+        </w:rPr>
+        <w:t xml:space="preserve"> is significant but </w:t>
+      </w:r>
+      <w:r>
+        <w:rPr>
+          <w:color w:val="FF0000"/>
+        </w:rPr>
+        <w:t xml:space="preserve">estimating light attenuation due to </w:t>
+      </w:r>
+      <w:proofErr w:type="spellStart"/>
+      <w:r>
+        <w:rPr>
+          <w:color w:val="FF0000"/>
+        </w:rPr>
+        <w:t>Chl</w:t>
+      </w:r>
+      <w:proofErr w:type="spellEnd"/>
+      <w:r>
+        <w:rPr>
+          <w:color w:val="FF0000"/>
+        </w:rPr>
+        <w:t xml:space="preserve"> </w:t>
+      </w:r>
+      <w:r>
+        <w:rPr>
+          <w:i/>
+          <w:color w:val="FF0000"/>
+        </w:rPr>
+        <w:t>a</w:t>
+      </w:r>
+      <w:r>
+        <w:rPr>
+          <w:color w:val="FF0000"/>
+        </w:rPr>
+        <w:t xml:space="preserve"> concentration alone using a </w:t>
+      </w:r>
+      <w:proofErr w:type="spellStart"/>
+      <w:r>
+        <w:rPr>
+          <w:color w:val="FF0000"/>
+        </w:rPr>
+        <w:t>Chl</w:t>
+      </w:r>
+      <w:proofErr w:type="spellEnd"/>
+      <w:r>
+        <w:rPr>
+          <w:color w:val="FF0000"/>
+        </w:rPr>
+        <w:t xml:space="preserve"> </w:t>
+      </w:r>
+      <w:r>
+        <w:rPr>
+          <w:i/>
+          <w:color w:val="FF0000"/>
+        </w:rPr>
+        <w:t>a</w:t>
+      </w:r>
+      <w:r>
+        <w:rPr>
+          <w:color w:val="FF0000"/>
+        </w:rPr>
+        <w:t xml:space="preserve"> specific attenuation coefficient of 0.016 m</w:t>
+      </w:r>
+      <w:r>
+        <w:rPr>
+          <w:color w:val="FF0000"/>
+          <w:vertAlign w:val="superscript"/>
+        </w:rPr>
+        <w:t>-1</w:t>
+      </w:r>
+      <w:r>
+        <w:rPr>
+          <w:color w:val="FF0000"/>
+        </w:rPr>
+        <w:t xml:space="preserve"> (mg </w:t>
+      </w:r>
+      <w:proofErr w:type="spellStart"/>
+      <w:r>
+        <w:rPr>
+          <w:color w:val="FF0000"/>
+        </w:rPr>
+        <w:t>Chl</w:t>
+      </w:r>
+      <w:proofErr w:type="spellEnd"/>
+      <w:r>
+        <w:rPr>
+          <w:color w:val="FF0000"/>
+        </w:rPr>
+        <w:t xml:space="preserve"> </w:t>
+      </w:r>
+      <w:r>
+        <w:rPr>
+          <w:i/>
+          <w:color w:val="FF0000"/>
+        </w:rPr>
+        <w:t>a</w:t>
+      </w:r>
+      <w:r>
+        <w:rPr>
+          <w:color w:val="FF0000"/>
+        </w:rPr>
+        <w:t>)</w:t>
+      </w:r>
+      <w:r>
+        <w:rPr>
+          <w:color w:val="FF0000"/>
+          <w:vertAlign w:val="superscript"/>
+        </w:rPr>
+        <w:t>-1</w:t>
+      </w:r>
+      <w:r>
+        <w:rPr>
+          <w:color w:val="FF0000"/>
+        </w:rPr>
+        <w:t xml:space="preserve"> (Bannister 1974) produced values varying from 0.006 and 0.034 m</w:t>
+      </w:r>
+      <w:r>
+        <w:rPr>
+          <w:color w:val="FF0000"/>
+          <w:vertAlign w:val="superscript"/>
+        </w:rPr>
+        <w:t>-1</w:t>
+      </w:r>
+      <w:r>
+        <w:rPr>
+          <w:color w:val="FF0000"/>
+        </w:rPr>
+        <w:t xml:space="preserve">, which accounted for 1.25 to 4% of observed variation in </w:t>
+      </w:r>
+      <w:proofErr w:type="spellStart"/>
+      <w:r>
+        <w:rPr>
+          <w:color w:val="FF0000"/>
+        </w:rPr>
+        <w:t>K</w:t>
+      </w:r>
+      <w:r>
+        <w:rPr>
+          <w:color w:val="FF0000"/>
+          <w:vertAlign w:val="subscript"/>
+        </w:rPr>
+        <w:t>d</w:t>
+      </w:r>
+      <w:proofErr w:type="spellEnd"/>
+      <w:r>
+        <w:rPr>
+          <w:color w:val="FF0000"/>
+        </w:rPr>
+        <w:t xml:space="preserve">.  </w:t>
+      </w:r>
+      <w:r>
+        <w:rPr>
+          <w:color w:val="FF0000"/>
+        </w:rPr>
+        <w:t xml:space="preserve">Overall, these results strongly suggest that </w:t>
+      </w:r>
+      <w:proofErr w:type="spellStart"/>
+      <w:r>
+        <w:rPr>
+          <w:color w:val="FF0000"/>
+        </w:rPr>
+        <w:t>K</w:t>
+      </w:r>
+      <w:r>
+        <w:rPr>
+          <w:color w:val="FF0000"/>
+          <w:vertAlign w:val="subscript"/>
+        </w:rPr>
+        <w:t>d</w:t>
+      </w:r>
+      <w:proofErr w:type="spellEnd"/>
+      <w:r>
+        <w:rPr>
+          <w:color w:val="FF0000"/>
+        </w:rPr>
+        <w:t xml:space="preserve"> in these lakes is controlled by variation in </w:t>
+      </w:r>
+      <w:proofErr w:type="spellStart"/>
+      <w:r>
+        <w:rPr>
+          <w:color w:val="FF0000"/>
+        </w:rPr>
+        <w:t>allochthonous</w:t>
+      </w:r>
+      <w:proofErr w:type="spellEnd"/>
+      <w:r>
+        <w:rPr>
+          <w:color w:val="FF0000"/>
+        </w:rPr>
+        <w:t xml:space="preserve"> DOM</w:t>
+      </w:r>
+      <w:r>
+        <w:rPr>
           <w:highlight w:val="yellow"/>
         </w:rPr>
-        <w:t xml:space="preserve">The relationship between </w:t>
-      </w:r>
-      <w:proofErr w:type="spellStart"/>
-      <w:r>
-        <w:rPr>
-          <w:highlight w:val="yellow"/>
-        </w:rPr>
-        <w:t>Chl</w:t>
-      </w:r>
-      <w:proofErr w:type="spellEnd"/>
-      <w:r>
-        <w:rPr>
-          <w:highlight w:val="yellow"/>
-        </w:rPr>
-        <w:t xml:space="preserve"> </w:t>
-      </w:r>
-      <w:r>
-        <w:rPr>
-          <w:i/>
-          <w:highlight w:val="yellow"/>
-        </w:rPr>
-        <w:t>a</w:t>
-      </w:r>
-      <w:r>
-        <w:rPr>
-          <w:highlight w:val="yellow"/>
-        </w:rPr>
-        <w:t xml:space="preserve"> and </w:t>
-      </w:r>
-      <w:proofErr w:type="spellStart"/>
-      <w:r>
-        <w:rPr>
-          <w:highlight w:val="yellow"/>
-        </w:rPr>
-        <w:t>K</w:t>
-      </w:r>
-      <w:r>
-        <w:rPr>
-          <w:highlight w:val="yellow"/>
-          <w:vertAlign w:val="subscript"/>
-        </w:rPr>
-        <w:t>d</w:t>
-      </w:r>
-      <w:proofErr w:type="spellEnd"/>
-      <w:r>
-        <w:rPr>
-          <w:highlight w:val="yellow"/>
-        </w:rPr>
-        <w:t xml:space="preserve"> is significant but </w:t>
-      </w:r>
-      <w:r>
-        <w:rPr>
-          <w:highlight w:val="yellow"/>
-        </w:rPr>
-        <w:t xml:space="preserve">estimating light attenuation due to </w:t>
-      </w:r>
-      <w:proofErr w:type="spellStart"/>
-      <w:r>
-        <w:rPr>
-          <w:highlight w:val="yellow"/>
-        </w:rPr>
-        <w:t>Chl</w:t>
-      </w:r>
-      <w:proofErr w:type="spellEnd"/>
-      <w:r>
-        <w:rPr>
-          <w:highlight w:val="yellow"/>
-        </w:rPr>
-        <w:t xml:space="preserve"> </w:t>
-      </w:r>
-      <w:r>
-        <w:rPr>
-          <w:i/>
-          <w:highlight w:val="yellow"/>
-        </w:rPr>
-        <w:t>a</w:t>
-      </w:r>
-      <w:r>
-        <w:rPr>
-          <w:highlight w:val="yellow"/>
-        </w:rPr>
-        <w:t xml:space="preserve"> concentration alone using a </w:t>
-      </w:r>
-      <w:proofErr w:type="spellStart"/>
-      <w:r>
-        <w:rPr>
-          <w:highlight w:val="yellow"/>
-        </w:rPr>
-        <w:t>Chl</w:t>
-      </w:r>
-      <w:proofErr w:type="spellEnd"/>
-      <w:r>
-        <w:rPr>
-          <w:highlight w:val="yellow"/>
-        </w:rPr>
-        <w:t xml:space="preserve"> </w:t>
-      </w:r>
-      <w:r>
-        <w:rPr>
-          <w:i/>
-          <w:highlight w:val="yellow"/>
-        </w:rPr>
-        <w:t>a</w:t>
-      </w:r>
-      <w:r>
-        <w:rPr>
-          <w:highlight w:val="yellow"/>
-        </w:rPr>
-        <w:t xml:space="preserve"> specific attenuation coefficient of 0.016 m</w:t>
-      </w:r>
-      <w:r>
-        <w:rPr>
-          <w:highlight w:val="yellow"/>
-          <w:vertAlign w:val="superscript"/>
-        </w:rPr>
-        <w:t>-1</w:t>
-      </w:r>
-      <w:r>
-        <w:rPr>
-          <w:highlight w:val="yellow"/>
-        </w:rPr>
-        <w:t xml:space="preserve"> (mg </w:t>
-      </w:r>
-      <w:proofErr w:type="spellStart"/>
-      <w:r>
-        <w:rPr>
-          <w:highlight w:val="yellow"/>
-        </w:rPr>
-        <w:t>Chl</w:t>
-      </w:r>
-      <w:proofErr w:type="spellEnd"/>
-      <w:r>
-        <w:rPr>
-          <w:highlight w:val="yellow"/>
-        </w:rPr>
-        <w:t xml:space="preserve"> </w:t>
-      </w:r>
-      <w:r>
-        <w:rPr>
-          <w:i/>
-          <w:highlight w:val="yellow"/>
-        </w:rPr>
-        <w:t>a</w:t>
-      </w:r>
-      <w:r>
-        <w:rPr>
-          <w:highlight w:val="yellow"/>
-        </w:rPr>
-        <w:t>)</w:t>
-      </w:r>
-      <w:r>
-        <w:rPr>
-          <w:highlight w:val="yellow"/>
-          <w:vertAlign w:val="superscript"/>
-        </w:rPr>
-        <w:t>-1</w:t>
-      </w:r>
-      <w:r>
-        <w:rPr>
-          <w:highlight w:val="yellow"/>
-        </w:rPr>
-        <w:t xml:space="preserve"> (Bannister 1974) produced values varying from 0.006 and 0.034 m</w:t>
-      </w:r>
-      <w:r>
-        <w:rPr>
-          <w:highlight w:val="yellow"/>
-          <w:vertAlign w:val="superscript"/>
-        </w:rPr>
-        <w:t>-1</w:t>
-      </w:r>
-      <w:r>
-        <w:rPr>
-          <w:highlight w:val="yellow"/>
-        </w:rPr>
-        <w:t xml:space="preserve">, which accounted for 1.25 to 4% of observed variation in </w:t>
-      </w:r>
-      <w:proofErr w:type="spellStart"/>
-      <w:r>
-        <w:rPr>
-          <w:highlight w:val="yellow"/>
-        </w:rPr>
-        <w:t>K</w:t>
-      </w:r>
-      <w:r>
-        <w:rPr>
-          <w:highlight w:val="yellow"/>
-          <w:vertAlign w:val="subscript"/>
-        </w:rPr>
-        <w:t>d</w:t>
-      </w:r>
-      <w:proofErr w:type="spellEnd"/>
-      <w:r>
-        <w:rPr>
-          <w:highlight w:val="yellow"/>
-        </w:rPr>
-        <w:t xml:space="preserve">.  </w:t>
-      </w:r>
-      <w:r>
-        <w:rPr>
-          <w:highlight w:val="yellow"/>
-        </w:rPr>
-        <w:t xml:space="preserve">Overall, these results strongly suggest that </w:t>
-      </w:r>
-      <w:proofErr w:type="spellStart"/>
-      <w:r>
-        <w:rPr>
-          <w:highlight w:val="yellow"/>
-        </w:rPr>
-        <w:t>K</w:t>
-      </w:r>
-      <w:r>
-        <w:rPr>
-          <w:highlight w:val="yellow"/>
-          <w:vertAlign w:val="subscript"/>
-        </w:rPr>
-        <w:t>d</w:t>
-      </w:r>
-      <w:proofErr w:type="spellEnd"/>
-      <w:r>
-        <w:rPr>
-          <w:highlight w:val="yellow"/>
-        </w:rPr>
-        <w:t xml:space="preserve"> in these lakes is controlled by variation in </w:t>
-      </w:r>
-      <w:proofErr w:type="spellStart"/>
-      <w:r>
-        <w:rPr>
-          <w:highlight w:val="yellow"/>
-        </w:rPr>
-        <w:t>allochthonous</w:t>
-      </w:r>
-      <w:proofErr w:type="spellEnd"/>
-      <w:r>
-        <w:rPr>
-          <w:highlight w:val="yellow"/>
-        </w:rPr>
-        <w:t xml:space="preserve"> DOM.</w:t>
+        <w:t>.</w:t>
       </w:r>
       <w:r>
         <w:t xml:space="preserve"> </w:t>
@@ -4225,40 +4513,44 @@
       </w:r>
       <w:proofErr w:type="spellEnd"/>
       <w:r>
-        <w:t xml:space="preserve"> Lake (which is on the same landscape as the lakes in </w:t>
+        <w:t xml:space="preserve"> Lake (</w:t>
+      </w:r>
+      <w:r>
+        <w:t>Fig. 1</w:t>
+      </w:r>
+      <w:r>
+        <w:t xml:space="preserve">). These measurements are lower and much less variable than </w:t>
+      </w:r>
+      <w:r>
+        <w:t>ours</w:t>
+      </w:r>
+      <w:r>
+        <w:t xml:space="preserve">, but represent </w:t>
+      </w:r>
+      <w:r>
+        <w:rPr>
+          <w:rStyle w:val="Emphasis"/>
+        </w:rPr>
+        <w:t>in situ</w:t>
+      </w:r>
+      <w:r>
+        <w:t xml:space="preserve"> net SOD over 2 to 7 day periods and do not likely reflect the range of environmental conditions found in </w:t>
       </w:r>
       <w:r>
         <w:t>our</w:t>
       </w:r>
       <w:r>
-        <w:t xml:space="preserve"> study). These measurements are lower and much less variable than we observed, but represent </w:t>
-      </w:r>
-      <w:r>
-        <w:rPr>
-          <w:rStyle w:val="Emphasis"/>
-        </w:rPr>
-        <w:t>in situ</w:t>
-      </w:r>
-      <w:r>
-        <w:t xml:space="preserve"> net SOD collected over 2 to 7 day periods and do not likely reflect the range of environmental conditions found in </w:t>
-      </w:r>
-      <w:r>
-        <w:t>our</w:t>
-      </w:r>
-      <w:r>
         <w:t xml:space="preserve"> study or in the environment. </w:t>
       </w:r>
       <w:r>
         <w:t>Our</w:t>
       </w:r>
       <w:r>
-        <w:t xml:space="preserve"> </w:t>
-      </w:r>
-      <w:proofErr w:type="gramStart"/>
-      <w:r>
-        <w:t>measurements of dark SOD across a greater range of environmental conditions and lakes is</w:t>
-      </w:r>
-      <w:proofErr w:type="gramEnd"/>
+        <w:t xml:space="preserve"> measurements of dark SOD across a greater range of environmental conditions and lakes </w:t>
+      </w:r>
+      <w:r>
+        <w:t>are</w:t>
+      </w:r>
       <w:r>
         <w:t xml:space="preserve"> likely more representative of the actual variation in sediment </w:t>
       </w:r>
@@ -4276,7 +4568,13 @@
         <w:ind w:firstLine="922"/>
       </w:pPr>
       <w:r>
-        <w:t>Across all of the lakes, variation in SOD was significantly related to variation in temperature and oxygen concentration. SOD increased with temperature regardless of the sediment source and there were no significant differences in the relationship among the different lakes</w:t>
+        <w:t>Across all of the lakes, variation in SOD was significantly related to variation in temperature and oxygen concentration</w:t>
+      </w:r>
+      <w:r>
+        <w:t xml:space="preserve"> (Figs. 6 and 7; Tables 3 and 4)</w:t>
+      </w:r>
+      <w:r>
+        <w:t>. SOD increased with temperature regardless of the sediment source and there were no significant differences in the relationship among the different lakes</w:t>
       </w:r>
       <w:r>
         <w:t xml:space="preserve"> </w:t>
@@ -4338,16 +4636,92 @@
         <w:t>our</w:t>
       </w:r>
       <w:r>
-        <w:t xml:space="preserve"> study. We measured a median SOD at 2</w:t>
+        <w:t xml:space="preserve"> study. We measured a median SOD </w:t>
+      </w:r>
+      <w:r>
+        <w:t xml:space="preserve">of 12.1 </w:t>
+      </w:r>
+      <w:proofErr w:type="spellStart"/>
+      <w:r>
+        <w:t>mmol</w:t>
+      </w:r>
+      <w:proofErr w:type="spellEnd"/>
+      <w:r>
+        <w:t xml:space="preserve"> O</w:t>
+      </w:r>
+      <w:r>
+        <w:rPr>
+          <w:vertAlign w:val="subscript"/>
+        </w:rPr>
+        <w:t>2</w:t>
+      </w:r>
+      <w:r>
+        <w:t xml:space="preserve"> m</w:t>
       </w:r>
       <w:r>
         <w:rPr>
           <w:vertAlign w:val="superscript"/>
         </w:rPr>
+        <w:t>-2</w:t>
+      </w:r>
+      <w:r>
+        <w:t xml:space="preserve"> d</w:t>
+      </w:r>
+      <w:r>
+        <w:rPr>
+          <w:vertAlign w:val="superscript"/>
+        </w:rPr>
+        <w:t>-1</w:t>
+      </w:r>
+      <w:r>
+        <w:rPr>
+          <w:vertAlign w:val="superscript"/>
+        </w:rPr>
+        <w:t xml:space="preserve"> </w:t>
+      </w:r>
+      <w:r>
+        <w:t>at 2</w:t>
+      </w:r>
+      <w:r>
+        <w:rPr>
+          <w:vertAlign w:val="superscript"/>
+        </w:rPr>
         <w:t>o</w:t>
       </w:r>
       <w:r>
-        <w:t xml:space="preserve"> C across lakes of 12.1 </w:t>
+        <w:t xml:space="preserve"> C across lakes, whereas the lakes surveyed in </w:t>
+      </w:r>
+      <w:proofErr w:type="spellStart"/>
+      <w:r>
+        <w:t>Hargrave</w:t>
+      </w:r>
+      <w:proofErr w:type="spellEnd"/>
+      <w:r>
+        <w:t xml:space="preserve"> (1969) do not achieve SOD rates this high until temperatures of approximately 9</w:t>
+      </w:r>
+      <w:r>
+        <w:rPr>
+          <w:vertAlign w:val="superscript"/>
+        </w:rPr>
+        <w:t>o</w:t>
+      </w:r>
+      <w:r>
+        <w:t xml:space="preserve"> C. A similar comparison at higher temperatures shows that the median SOD at 17</w:t>
+      </w:r>
+      <w:r>
+        <w:rPr>
+          <w:vertAlign w:val="superscript"/>
+        </w:rPr>
+        <w:t>o</w:t>
+      </w:r>
+      <w:r>
+        <w:t xml:space="preserve"> C in the sediments from the lakes in </w:t>
+      </w:r>
+      <w:r>
+        <w:t>our</w:t>
+      </w:r>
+      <w:r>
+        <w:t xml:space="preserve"> study is 19.7 </w:t>
       </w:r>
       <w:proofErr w:type="spellStart"/>
       <w:r>
@@ -4382,7 +4756,7 @@
         <w:t>-1</w:t>
       </w:r>
       <w:r>
-        <w:t xml:space="preserve">, whereas the lakes surveyed in </w:t>
+        <w:t xml:space="preserve"> while </w:t>
       </w:r>
       <w:proofErr w:type="spellStart"/>
       <w:r>
@@ -4390,74 +4764,13 @@
       </w:r>
       <w:proofErr w:type="spellEnd"/>
       <w:r>
-        <w:t xml:space="preserve"> (1969) do not achieve SOD rates this high until temperatures of approximately 9</w:t>
-      </w:r>
-      <w:r>
-        <w:rPr>
-          <w:vertAlign w:val="superscript"/>
-        </w:rPr>
-        <w:t>o</w:t>
-      </w:r>
-      <w:r>
-        <w:t xml:space="preserve"> C. A similar comparison at higher temperatures shows that the median SOD at 17</w:t>
-      </w:r>
-      <w:r>
-        <w:rPr>
-          <w:vertAlign w:val="superscript"/>
-        </w:rPr>
-        <w:t>o</w:t>
-      </w:r>
-      <w:r>
-        <w:t xml:space="preserve"> C in the sediments from the lakes in </w:t>
-      </w:r>
-      <w:r>
-        <w:t>our</w:t>
-      </w:r>
-      <w:r>
-        <w:t xml:space="preserve"> study is 19.7 </w:t>
-      </w:r>
-      <w:proofErr w:type="spellStart"/>
-      <w:r>
-        <w:t>mmol</w:t>
-      </w:r>
-      <w:proofErr w:type="spellEnd"/>
-      <w:r>
-        <w:t xml:space="preserve"> O</w:t>
-      </w:r>
-      <w:r>
-        <w:rPr>
-          <w:vertAlign w:val="subscript"/>
-        </w:rPr>
-        <w:t>2</w:t>
-      </w:r>
-      <w:r>
-        <w:t xml:space="preserve"> m</w:t>
-      </w:r>
-      <w:r>
-        <w:rPr>
-          <w:vertAlign w:val="superscript"/>
-        </w:rPr>
-        <w:t>-2</w:t>
-      </w:r>
-      <w:r>
-        <w:t xml:space="preserve"> d</w:t>
-      </w:r>
-      <w:r>
-        <w:rPr>
-          <w:vertAlign w:val="superscript"/>
-        </w:rPr>
-        <w:t>-1</w:t>
-      </w:r>
-      <w:r>
-        <w:t xml:space="preserve"> while </w:t>
-      </w:r>
-      <w:proofErr w:type="spellStart"/>
-      <w:r>
-        <w:t>Hargrave</w:t>
-      </w:r>
-      <w:proofErr w:type="spellEnd"/>
-      <w:r>
-        <w:t xml:space="preserve"> (1969) predicts an SOD of 39 </w:t>
+        <w:t xml:space="preserve"> (1969)</w:t>
+      </w:r>
+      <w:r>
+        <w:t xml:space="preserve"> predicts a</w:t>
+      </w:r>
+      <w:r>
+        <w:t xml:space="preserve"> SOD of 39 </w:t>
       </w:r>
       <w:proofErr w:type="spellStart"/>
       <w:r>
@@ -4573,39 +4886,34 @@
         <w:rPr>
           <w:color w:val="FF0000"/>
         </w:rPr>
-        <w:t xml:space="preserve"> resulted from incubation duration to manipulate the oxygen concentration, we cannot isolate the effects of incubation time and oxygen concentration on SOD.  It is possible that some of the observed reduction in SOD is an artifact of the long incubation duration</w:t>
+        <w:t xml:space="preserve"> resulted from incubation duration to manipulate the oxygen concentration, we cannot isolate the effects of incubation time and oxygen concentration on SOD.  It is possible that some of the observed reduction in SOD is an artifact of the long</w:t>
       </w:r>
       <w:r>
         <w:rPr>
           <w:color w:val="FF0000"/>
         </w:rPr>
+        <w:t>er</w:t>
+      </w:r>
+      <w:r>
+        <w:rPr>
+          <w:color w:val="FF0000"/>
+        </w:rPr>
+        <w:t xml:space="preserve"> incubation duration</w:t>
+      </w:r>
+      <w:r>
+        <w:rPr>
+          <w:color w:val="FF0000"/>
+        </w:rPr>
         <w:t xml:space="preserve"> (e.g., the consumption of reduced iron) and not a response to the reduce oxygen availability.  </w:t>
       </w:r>
       <w:r>
         <w:rPr>
           <w:color w:val="FF0000"/>
         </w:rPr>
-        <w:t xml:space="preserve">However previous studies have shown </w:t>
-      </w:r>
-      <w:proofErr w:type="gramStart"/>
-      <w:r>
-        <w:rPr>
-          <w:color w:val="FF0000"/>
-        </w:rPr>
-        <w:t xml:space="preserve">that </w:t>
-      </w:r>
-      <w:r>
-        <w:rPr>
-          <w:color w:val="FF0000"/>
-        </w:rPr>
-        <w:t xml:space="preserve"> </w:t>
-      </w:r>
-      <w:r>
-        <w:t>SOD</w:t>
-      </w:r>
-      <w:proofErr w:type="gramEnd"/>
-      <w:r>
-        <w:t xml:space="preserve"> </w:t>
+        <w:t xml:space="preserve">However previous studies have shown that </w:t>
+      </w:r>
+      <w:r>
+        <w:t xml:space="preserve">SOD </w:t>
       </w:r>
       <w:r>
         <w:t>is affected by</w:t>
@@ -4937,7 +5245,31 @@
         <w:t>nic content of the surface (0-</w:t>
       </w:r>
       <w:r>
-        <w:t xml:space="preserve">3 cm) sediments of S–3 is greater than E–4 (Fortino 2010) and the sediments from S–3 were more labile than those of E–4 when tested under controlled conditions (Fortino 2010). These results indicate greater quantities and a higher quality of sediment organic matter in lake S–3, relative to lake E–4, which may result in greater SOD in the former. Nonetheless, the differences in SOD due to sediment source were small relative to the effects of temperature and oxygen availability and are not likely to have significant impacts on the variation in SOD over short temporal scales in intact sediments. </w:t>
+        <w:t xml:space="preserve">3 cm) sediments of S–3 is greater than E–4 and the sediments from S–3 were more labile than those of E–4 when tested under controlled conditions (Fortino 2010). These results indicate greater quantities and a higher quality of sediment organic matter in lake S–3, relative to lake E–4, which </w:t>
+      </w:r>
+      <w:r>
+        <w:rPr>
+          <w:color w:val="FF0000"/>
+        </w:rPr>
+        <w:t xml:space="preserve">is likely the result of benthic algal biomass and </w:t>
+      </w:r>
+      <w:r>
+        <w:t xml:space="preserve">may result in greater SOD in </w:t>
+      </w:r>
+      <w:r>
+        <w:rPr>
+          <w:color w:val="FF0000"/>
+        </w:rPr>
+        <w:t xml:space="preserve">lake </w:t>
+      </w:r>
+      <w:r>
+        <w:rPr>
+          <w:color w:val="FF0000"/>
+        </w:rPr>
+        <w:t>S–3</w:t>
+      </w:r>
+      <w:r>
+        <w:t xml:space="preserve">. Nonetheless, the differences in SOD due to sediment source were small relative to the effects of temperature and oxygen availability and are not likely to have significant impacts on the variation in SOD over short temporal scales in intact sediments. </w:t>
       </w:r>
     </w:p>
     <w:p>
@@ -4951,49 +5283,61 @@
       </w:pPr>
       <w:r>
         <w:rPr>
-          <w:highlight w:val="yellow"/>
-        </w:rPr>
-        <w:t>The variation in SOD among sediments from within a lake in both the temperature dependence, and oxygen availability experiments greatly exceeded differences in SOD among the three lakes.  This difference in the magnitude of variation suggests that patch–scale variation in temperature and oxygen availability has a greater influence on SOD than landscape–scale differences among lakes (</w:t>
-      </w:r>
-      <w:proofErr w:type="spellStart"/>
-      <w:r>
-        <w:rPr>
-          <w:highlight w:val="yellow"/>
+          <w:color w:val="FF0000"/>
+        </w:rPr>
+        <w:t xml:space="preserve">The variation in SOD among sediments from within a lake </w:t>
+      </w:r>
+      <w:r>
+        <w:rPr>
+          <w:color w:val="FF0000"/>
+        </w:rPr>
+        <w:t>in the core incubation</w:t>
+      </w:r>
+      <w:r>
+        <w:rPr>
+          <w:color w:val="FF0000"/>
+        </w:rPr>
+        <w:t xml:space="preserve"> experiments greatly exceeded differences in SOD among the three lakes.  This difference in the magnitude of variation suggests that patch–scale variation in temperature and oxygen availability has a greater influence on SOD than landscape–scale differences among lakes (</w:t>
+      </w:r>
+      <w:proofErr w:type="spellStart"/>
+      <w:r>
+        <w:rPr>
+          <w:color w:val="FF0000"/>
         </w:rPr>
         <w:t>Hobbie</w:t>
       </w:r>
       <w:proofErr w:type="spellEnd"/>
       <w:r>
         <w:rPr>
-          <w:highlight w:val="yellow"/>
+          <w:color w:val="FF0000"/>
         </w:rPr>
         <w:t xml:space="preserve"> et al. 1980, den </w:t>
       </w:r>
       <w:proofErr w:type="spellStart"/>
       <w:r>
         <w:rPr>
-          <w:highlight w:val="yellow"/>
+          <w:color w:val="FF0000"/>
         </w:rPr>
         <w:t>Heyer</w:t>
       </w:r>
       <w:proofErr w:type="spellEnd"/>
       <w:r>
         <w:rPr>
-          <w:highlight w:val="yellow"/>
+          <w:color w:val="FF0000"/>
         </w:rPr>
         <w:t xml:space="preserve"> and </w:t>
       </w:r>
       <w:proofErr w:type="spellStart"/>
       <w:r>
         <w:rPr>
-          <w:highlight w:val="yellow"/>
+          <w:color w:val="FF0000"/>
         </w:rPr>
         <w:t>Kalff</w:t>
       </w:r>
       <w:proofErr w:type="spellEnd"/>
       <w:r>
         <w:rPr>
-          <w:highlight w:val="yellow"/>
+          <w:color w:val="FF0000"/>
         </w:rPr>
         <w:t xml:space="preserve"> 1998).</w:t>
       </w:r>
@@ -5023,6 +5367,151 @@
         <w:spacing w:line="480" w:lineRule="auto"/>
         <w:ind w:firstLine="922"/>
       </w:pPr>
+      <w:r>
+        <w:t xml:space="preserve">Our results show that </w:t>
+      </w:r>
+      <w:r>
+        <w:t xml:space="preserve">during the summer open water season in Alaskan arctic lakes, </w:t>
+      </w:r>
+      <w:r>
+        <w:t xml:space="preserve">transparency is correlated with stratification depth and </w:t>
+      </w:r>
+      <w:r>
+        <w:t xml:space="preserve">variation in the rate of </w:t>
+      </w:r>
+      <w:r>
+        <w:t xml:space="preserve">sediment organic matter </w:t>
+      </w:r>
+      <w:r>
+        <w:t xml:space="preserve">mineralization is controlled mainly by variation in temperature and the availability of oxygen.  The combination of these results indicates a link between water column conditions </w:t>
+      </w:r>
+      <w:r>
+        <w:t xml:space="preserve">(i.e., transparency) </w:t>
+      </w:r>
+      <w:r>
+        <w:t>and sediment processes because lake stratification is the major factor con</w:t>
+      </w:r>
+      <w:r>
+        <w:t xml:space="preserve">trolling the distribution of temperature and oxygen, and thus sediment organic matter mineralization in these lakes. </w:t>
+      </w:r>
+      <w:r>
+        <w:t xml:space="preserve">This </w:t>
+      </w:r>
+      <w:r>
+        <w:t xml:space="preserve">link has implications for how these lakes may respond to climate changes.  </w:t>
+      </w:r>
+    </w:p>
+    <w:p>
+      <w:pPr>
+        <w:pStyle w:val="NormalWeb"/>
+        <w:spacing w:line="480" w:lineRule="auto"/>
+        <w:ind w:firstLine="922"/>
+      </w:pPr>
+      <w:r>
+        <w:t xml:space="preserve">Climate change is predicted to increase the temperature of lake </w:t>
+      </w:r>
+      <w:proofErr w:type="spellStart"/>
+      <w:r>
+        <w:t>epilimnia</w:t>
+      </w:r>
+      <w:proofErr w:type="spellEnd"/>
+      <w:r>
+        <w:t xml:space="preserve"> which has been hypothesized to increase the rate of sediment organic matter breakdown, reducing the role of lakes as sinks for organic carbon (</w:t>
+      </w:r>
+      <w:proofErr w:type="spellStart"/>
+      <w:r>
+        <w:t>Gudasz</w:t>
+      </w:r>
+      <w:proofErr w:type="spellEnd"/>
+      <w:r>
+        <w:t xml:space="preserve"> et al. 2010).  However if climate changes simultaneously increase the </w:t>
+      </w:r>
+      <w:r>
+        <w:t>production</w:t>
+      </w:r>
+      <w:r>
+        <w:t xml:space="preserve"> of dissolved organic carbon from soils (</w:t>
+      </w:r>
+      <w:r>
+        <w:t xml:space="preserve">Neff and Hooper 2002, </w:t>
+      </w:r>
+      <w:r>
+        <w:t>Frey and Smith 2005</w:t>
+      </w:r>
+      <w:r>
+        <w:t>)</w:t>
+      </w:r>
+      <w:r>
+        <w:t xml:space="preserve">, lake transparency should decrease, which our results show would reduce the thermocline depth and reduce the area of the sediments exposed to the relatively warm and oxygenated </w:t>
+      </w:r>
+      <w:proofErr w:type="spellStart"/>
+      <w:r>
+        <w:t>epilimnetic</w:t>
+      </w:r>
+      <w:proofErr w:type="spellEnd"/>
+      <w:r>
+        <w:t xml:space="preserve"> water</w:t>
+      </w:r>
+      <w:r>
+        <w:t>, reducing</w:t>
+      </w:r>
+      <w:r>
+        <w:t xml:space="preserve"> the whole lake organic matter mineralization rate. If the effect of exposing more of the sediments to colder and </w:t>
+      </w:r>
+      <w:r>
+        <w:t>more hy</w:t>
+      </w:r>
+      <w:r>
+        <w:t xml:space="preserve">poxic conditions in the </w:t>
+      </w:r>
+      <w:proofErr w:type="spellStart"/>
+      <w:r>
+        <w:t>hypolim</w:t>
+      </w:r>
+      <w:r>
+        <w:t>nion</w:t>
+      </w:r>
+      <w:proofErr w:type="spellEnd"/>
+      <w:r>
+        <w:t xml:space="preserve"> </w:t>
+      </w:r>
+      <w:proofErr w:type="gramStart"/>
+      <w:r>
+        <w:t>is</w:t>
+      </w:r>
+      <w:proofErr w:type="gramEnd"/>
+      <w:r>
+        <w:t xml:space="preserve"> greater than the direct warming effect</w:t>
+      </w:r>
+      <w:r>
+        <w:t xml:space="preserve"> </w:t>
+      </w:r>
+      <w:r>
+        <w:t xml:space="preserve">in the </w:t>
+      </w:r>
+      <w:proofErr w:type="spellStart"/>
+      <w:r>
+        <w:t>epilimnion</w:t>
+      </w:r>
+      <w:proofErr w:type="spellEnd"/>
+      <w:r>
+        <w:t xml:space="preserve">, </w:t>
+      </w:r>
+      <w:r>
+        <w:t xml:space="preserve">the net effect of </w:t>
+      </w:r>
+      <w:r>
+        <w:t>climate change would be</w:t>
+      </w:r>
+      <w:r>
+        <w:t xml:space="preserve"> a</w:t>
+      </w:r>
+      <w:r>
+        <w:t>n overall</w:t>
+      </w:r>
+      <w:r>
+        <w:t xml:space="preserve"> reduction in the mineralization of sediment organic matter in the lake and a greater burial efficiency of sediment organic matter. Assuming this is the general response of lakes in the northern hemisphere, there may be a negative feedback between climate change and organic matter storage in lakes.</w:t>
+      </w:r>
     </w:p>
     <w:p>
       <w:pPr>
@@ -8358,13 +8847,13 @@
         <w:t xml:space="preserve"> i</w:t>
       </w:r>
       <w:r>
-        <w:t>s the maximum depth of the lake</w:t>
+        <w:t>s the maximum depth</w:t>
       </w:r>
       <w:r>
         <w:t xml:space="preserve">, Area </w:t>
       </w:r>
       <w:r>
-        <w:t>is the surface area of the lake</w:t>
+        <w:t>is the surface area</w:t>
       </w:r>
       <w:r>
         <w:t xml:space="preserve">, WS Area is the area of the lake's watershed, </w:t>
@@ -8381,16 +8870,7 @@
       </w:r>
       <w:proofErr w:type="spellEnd"/>
       <w:r>
-        <w:t xml:space="preserve"> is the light attenuation coefficient in m</w:t>
-      </w:r>
-      <w:r>
-        <w:rPr>
-          <w:vertAlign w:val="superscript"/>
-        </w:rPr>
-        <w:t>-1</w:t>
-      </w:r>
-      <w:r>
-        <w:t xml:space="preserve">, Thermocline Z is </w:t>
+        <w:t xml:space="preserve"> is the light attenuation coefficient, Thermocline Z is </w:t>
       </w:r>
       <w:r>
         <w:t>the depth of the thermocline</w:t>
@@ -8477,7 +8957,13 @@
         <w:t xml:space="preserve"> “ns”</w:t>
       </w:r>
       <w:r>
-        <w:t xml:space="preserve"> indicates that the parameter was not sampled. </w:t>
+        <w:t xml:space="preserve"> indicates that the parameter was not </w:t>
+      </w:r>
+      <w:r>
+        <w:t>measured</w:t>
+      </w:r>
+      <w:r>
+        <w:t xml:space="preserve">. </w:t>
       </w:r>
     </w:p>
     <w:tbl>
@@ -17432,13 +17918,13 @@
         <w:t xml:space="preserve"> is t</w:t>
       </w:r>
       <w:r>
-        <w:t>he maximum depth of the lake</w:t>
+        <w:t>he maximum depth</w:t>
       </w:r>
       <w:r>
         <w:t>, Area is t</w:t>
       </w:r>
       <w:r>
-        <w:t>he surface area of the lake</w:t>
+        <w:t>he surface area</w:t>
       </w:r>
       <w:r>
         <w:t>, WS Area is the a</w:t>
@@ -20372,11 +20858,39 @@
       </w:r>
       <w:proofErr w:type="gramStart"/>
       <w:r>
-        <w:t>Results of the ANCOVA assessing the effects of temperature (Temp.) and sediment source (Lake) on sediment oxygen demand from the temperature dependence experiment.</w:t>
+        <w:t xml:space="preserve">Results of the </w:t>
+      </w:r>
+      <w:r>
+        <w:t>analysis of covariance (</w:t>
+      </w:r>
+      <w:r>
+        <w:t>ANCOVA</w:t>
+      </w:r>
+      <w:r>
+        <w:t>)</w:t>
+      </w:r>
+      <w:r>
+        <w:t xml:space="preserve"> assessing the effects of temperature (Temp.) and sediment source (Lake) on sediment oxygen demand from the temperature dependence experiment.</w:t>
       </w:r>
       <w:proofErr w:type="gramEnd"/>
       <w:r>
         <w:t xml:space="preserve"> </w:t>
+      </w:r>
+      <w:r>
+        <w:t xml:space="preserve">Source is the source of variation in the ANCOVA model. </w:t>
+      </w:r>
+      <w:proofErr w:type="spellStart"/>
+      <w:proofErr w:type="gramStart"/>
+      <w:r>
+        <w:rPr>
+          <w:i/>
+        </w:rPr>
+        <w:t>df</w:t>
+      </w:r>
+      <w:proofErr w:type="spellEnd"/>
+      <w:proofErr w:type="gramEnd"/>
+      <w:r>
+        <w:t xml:space="preserve"> is the degrees of freedom in the model.  SS is the sum of squares value. F is F-value of the ANCOVA. P is the p-value of the ANCOVA.</w:t>
       </w:r>
     </w:p>
     <w:tbl>
@@ -20441,6 +20955,7 @@
               </w:rPr>
             </w:pPr>
             <w:proofErr w:type="spellStart"/>
+            <w:proofErr w:type="gramStart"/>
             <w:r>
               <w:rPr>
                 <w:rStyle w:val="Emphasis"/>
@@ -20448,7 +20963,7 @@
                 <w:b/>
                 <w:bCs/>
               </w:rPr>
-              <w:t>D</w:t>
+              <w:t>d</w:t>
             </w:r>
             <w:r>
               <w:rPr>
@@ -20460,6 +20975,7 @@
               <w:t>f</w:t>
             </w:r>
             <w:proofErr w:type="spellEnd"/>
+            <w:proofErr w:type="gramEnd"/>
           </w:p>
         </w:tc>
         <w:tc>
@@ -21798,7 +22314,13 @@
       </w:r>
       <w:proofErr w:type="gramStart"/>
       <w:r>
-        <w:t>Summary of temperature and oxygen profiles from GTH 91 during 2006 and 2008.</w:t>
+        <w:t xml:space="preserve">Summary of </w:t>
+      </w:r>
+      <w:r>
+        <w:t>environmental variables</w:t>
+      </w:r>
+      <w:r>
+        <w:t xml:space="preserve"> from GTH 91 during 2006 and 2008.</w:t>
       </w:r>
       <w:proofErr w:type="gramEnd"/>
       <w:r>
@@ -21822,7 +22344,13 @@
       </w:r>
       <w:proofErr w:type="spellEnd"/>
       <w:r>
-        <w:t xml:space="preserve"> is the light extinction coefficient. O</w:t>
+        <w:t xml:space="preserve"> is the light </w:t>
+      </w:r>
+      <w:r>
+        <w:t>attenuation</w:t>
+      </w:r>
+      <w:r>
+        <w:t xml:space="preserve"> coefficient. O</w:t>
       </w:r>
       <w:r>
         <w:rPr>
@@ -21835,15 +22363,18 @@
       </w:r>
       <w:proofErr w:type="spellStart"/>
       <w:r>
+        <w:t>hypolimnion</w:t>
+      </w:r>
+      <w:proofErr w:type="spellEnd"/>
+      <w:r>
+        <w:t xml:space="preserve"> divided by the area-weighted mean oxygen </w:t>
+      </w:r>
+      <w:r>
+        <w:t xml:space="preserve">concentration of the </w:t>
+      </w:r>
+      <w:proofErr w:type="spellStart"/>
+      <w:r>
         <w:t>epilimnion</w:t>
-      </w:r>
-      <w:proofErr w:type="spellEnd"/>
-      <w:r>
-        <w:t xml:space="preserve"> divided by the area-weighted mean oxygen concentration of the </w:t>
-      </w:r>
-      <w:proofErr w:type="spellStart"/>
-      <w:r>
-        <w:t>hypolimnion</w:t>
       </w:r>
       <w:proofErr w:type="spellEnd"/>
       <w:r>
@@ -24943,7 +25474,7 @@
       </w:r>
       <w:proofErr w:type="gramStart"/>
       <w:r>
-        <w:t>The relationship between temperature and sediment oxygen demand (SOD) in each lake.</w:t>
+        <w:t>The relationship between temperature and sediment oxygen demand (SOD).</w:t>
       </w:r>
       <w:proofErr w:type="gramEnd"/>
       <w:r>
@@ -24974,6 +25505,7 @@
         <w:spacing w:line="480" w:lineRule="auto"/>
         <w:ind w:firstLine="0"/>
       </w:pPr>
+      <w:bookmarkStart w:id="0" w:name="_GoBack"/>
       <w:r>
         <w:rPr>
           <w:noProof/>
@@ -25020,6 +25552,7 @@
           </wp:inline>
         </w:drawing>
       </w:r>
+      <w:bookmarkEnd w:id="0"/>
       <w:r>
         <w:t>Figure 1</w:t>
       </w:r>
@@ -27217,7 +27750,7 @@
 </file>
 
 <file path=customXml/itemProps1.xml><?xml version="1.0" encoding="utf-8"?>
-<ds:datastoreItem xmlns:ds="http://schemas.openxmlformats.org/officeDocument/2006/customXml" ds:itemID="{3CB95ADD-CF30-C84B-B203-E7D1A48AE3CE}">
+<ds:datastoreItem xmlns:ds="http://schemas.openxmlformats.org/officeDocument/2006/customXml" ds:itemID="{5FE61A3C-26B9-5B4D-AC98-AD268036B26F}">
   <ds:schemaRefs>
     <ds:schemaRef ds:uri="http://schemas.openxmlformats.org/officeDocument/2006/bibliography"/>
   </ds:schemaRefs>

</xml_diff>

<commit_message>
Completed changes to manuscript and wrote cover letter for resubmission
1. sent email to Toolik lake GIS to request map merge
2. removed the case-study information from the abstract and added information about the implications of the results
3. removed references that no longer apply to the reduced ms
</commit_message>
<xml_diff>
--- a/revisions/lakeTransMS_second_revision_inland_waters.docx
+++ b/revisions/lakeTransMS_second_revision_inland_waters.docx
@@ -265,6 +265,7 @@
         <w:ind w:firstLine="922"/>
         <w:rPr>
           <w:rFonts w:eastAsia="Times New Roman" w:cs="Times New Roman"/>
+          <w:color w:val="FF0000"/>
         </w:rPr>
       </w:pPr>
       <w:r>
@@ -327,280 +328,80 @@
         <w:rPr>
           <w:rFonts w:eastAsia="Times New Roman" w:cs="Times New Roman"/>
         </w:rPr>
-        <w:t xml:space="preserve"> Furthermore using sediment incubations from 3 lakes, we show that sediment oxygen demand is affected primarily by temperature and the availability of oxygen with limited effect of the source of the sediments.  To assess the sensitivity of whole-lake sediment oxygen demand to changes in </w:t>
-      </w:r>
-      <w:proofErr w:type="spellStart"/>
+        <w:t xml:space="preserve"> Furthermore using sediment incubations from 3 lakes, we show that </w:t>
+      </w:r>
       <w:r>
         <w:rPr>
           <w:rFonts w:eastAsia="Times New Roman" w:cs="Times New Roman"/>
-        </w:rPr>
-        <w:t>epilimnetic</w:t>
-      </w:r>
-      <w:proofErr w:type="spellEnd"/>
+          <w:color w:val="FF0000"/>
+        </w:rPr>
+        <w:t>variation</w:t>
+      </w:r>
       <w:r>
         <w:rPr>
           <w:rFonts w:eastAsia="Times New Roman" w:cs="Times New Roman"/>
         </w:rPr>
-        <w:t xml:space="preserve"> temperature and transparency mediated </w:t>
+        <w:t xml:space="preserve"> in sediment oxygen demand </w:t>
       </w:r>
       <w:r>
         <w:rPr>
           <w:rFonts w:eastAsia="Times New Roman" w:cs="Times New Roman"/>
         </w:rPr>
+        <w:t xml:space="preserve">is </w:t>
+      </w:r>
+      <w:r>
+        <w:rPr>
+          <w:rFonts w:eastAsia="Times New Roman" w:cs="Times New Roman"/>
+          <w:color w:val="FF0000"/>
+        </w:rPr>
+        <w:t>primarily affected</w:t>
+      </w:r>
+      <w:r>
+        <w:rPr>
+          <w:rFonts w:eastAsia="Times New Roman" w:cs="Times New Roman"/>
+        </w:rPr>
+        <w:t xml:space="preserve"> by </w:t>
+      </w:r>
+      <w:r>
+        <w:rPr>
+          <w:rFonts w:eastAsia="Times New Roman" w:cs="Times New Roman"/>
+          <w:color w:val="FF0000"/>
+        </w:rPr>
+        <w:t xml:space="preserve">variation in </w:t>
+      </w:r>
+      <w:r>
+        <w:rPr>
+          <w:rFonts w:eastAsia="Times New Roman" w:cs="Times New Roman"/>
+        </w:rPr>
+        <w:t>temperature and the availability of oxygen with limited effect</w:t>
+      </w:r>
+      <w:r>
+        <w:rPr>
+          <w:rFonts w:eastAsia="Times New Roman" w:cs="Times New Roman"/>
+        </w:rPr>
+        <w:t xml:space="preserve"> of the source of the sediments. </w:t>
+      </w:r>
+      <w:r>
+        <w:rPr>
+          <w:rFonts w:eastAsia="Times New Roman" w:cs="Times New Roman"/>
+          <w:color w:val="FF0000"/>
+        </w:rPr>
+        <w:t>Sinc</w:t>
+      </w:r>
+      <w:r>
+        <w:rPr>
+          <w:rFonts w:eastAsia="Times New Roman" w:cs="Times New Roman"/>
+          <w:color w:val="FF0000"/>
+        </w:rPr>
+        <w:t xml:space="preserve">e variation in temperature and oxygen concentration in stratified lakes is mainly determined by the </w:t>
+      </w:r>
+      <w:r>
+        <w:rPr>
+          <w:rFonts w:eastAsia="Times New Roman" w:cs="Times New Roman"/>
+          <w:color w:val="FF0000"/>
+        </w:rPr>
         <w:lastRenderedPageBreak/>
-        <w:t>changes in thermocline depth, we modeled the effects of a 1</w:t>
-      </w:r>
-      <w:r>
-        <w:rPr>
-          <w:rFonts w:eastAsia="Times New Roman" w:cs="Times New Roman"/>
-          <w:vertAlign w:val="superscript"/>
-        </w:rPr>
-        <w:t>o</w:t>
-      </w:r>
-      <w:r>
-        <w:rPr>
-          <w:rFonts w:eastAsia="Times New Roman" w:cs="Times New Roman"/>
-        </w:rPr>
-        <w:t xml:space="preserve"> </w:t>
-      </w:r>
-      <w:r>
-        <w:rPr>
-          <w:rFonts w:eastAsia="Times New Roman" w:cs="Times New Roman"/>
-        </w:rPr>
-        <w:t>and 6</w:t>
-      </w:r>
-      <w:r>
-        <w:rPr>
-          <w:rFonts w:eastAsia="Times New Roman" w:cs="Times New Roman"/>
-          <w:vertAlign w:val="superscript"/>
-        </w:rPr>
-        <w:t xml:space="preserve"> </w:t>
-      </w:r>
-      <w:r>
-        <w:rPr>
-          <w:rFonts w:eastAsia="Times New Roman" w:cs="Times New Roman"/>
-          <w:vertAlign w:val="superscript"/>
-        </w:rPr>
-        <w:t>o</w:t>
-      </w:r>
-      <w:r>
-        <w:rPr>
-          <w:rFonts w:eastAsia="Times New Roman" w:cs="Times New Roman"/>
-        </w:rPr>
-        <w:t xml:space="preserve"> </w:t>
-      </w:r>
-      <w:r>
-        <w:rPr>
-          <w:rFonts w:eastAsia="Times New Roman" w:cs="Times New Roman"/>
-        </w:rPr>
-        <w:t xml:space="preserve">C warming of the </w:t>
-      </w:r>
-      <w:proofErr w:type="spellStart"/>
-      <w:r>
-        <w:rPr>
-          <w:rFonts w:eastAsia="Times New Roman" w:cs="Times New Roman"/>
-        </w:rPr>
-        <w:t>epilimnion</w:t>
-      </w:r>
-      <w:proofErr w:type="spellEnd"/>
-      <w:r>
-        <w:rPr>
-          <w:rFonts w:eastAsia="Times New Roman" w:cs="Times New Roman"/>
-        </w:rPr>
-        <w:t xml:space="preserve"> </w:t>
-      </w:r>
-      <w:r>
-        <w:rPr>
-          <w:rFonts w:eastAsia="Times New Roman" w:cs="Times New Roman"/>
-        </w:rPr>
-        <w:t xml:space="preserve">alone and </w:t>
-      </w:r>
-      <w:r>
-        <w:rPr>
-          <w:rFonts w:eastAsia="Times New Roman" w:cs="Times New Roman"/>
-        </w:rPr>
-        <w:t xml:space="preserve">a </w:t>
-      </w:r>
-      <w:r>
-        <w:rPr>
-          <w:rFonts w:eastAsia="Times New Roman" w:cs="Times New Roman"/>
-        </w:rPr>
-        <w:t>1</w:t>
-      </w:r>
-      <w:r>
-        <w:rPr>
-          <w:rFonts w:eastAsia="Times New Roman" w:cs="Times New Roman"/>
-          <w:vertAlign w:val="superscript"/>
-        </w:rPr>
-        <w:t>o</w:t>
-      </w:r>
-      <w:r>
-        <w:rPr>
-          <w:rFonts w:eastAsia="Times New Roman" w:cs="Times New Roman"/>
-        </w:rPr>
-        <w:t xml:space="preserve"> </w:t>
-      </w:r>
-      <w:r>
-        <w:rPr>
-          <w:rFonts w:eastAsia="Times New Roman" w:cs="Times New Roman"/>
-        </w:rPr>
-        <w:t>and 6</w:t>
-      </w:r>
-      <w:r>
-        <w:rPr>
-          <w:rFonts w:eastAsia="Times New Roman" w:cs="Times New Roman"/>
-          <w:vertAlign w:val="superscript"/>
-        </w:rPr>
-        <w:t xml:space="preserve"> </w:t>
-      </w:r>
-      <w:r>
-        <w:rPr>
-          <w:rFonts w:eastAsia="Times New Roman" w:cs="Times New Roman"/>
-          <w:vertAlign w:val="superscript"/>
-        </w:rPr>
-        <w:t>o</w:t>
-      </w:r>
-      <w:r>
-        <w:rPr>
-          <w:rFonts w:eastAsia="Times New Roman" w:cs="Times New Roman"/>
-        </w:rPr>
-        <w:t xml:space="preserve"> </w:t>
-      </w:r>
-      <w:r>
-        <w:rPr>
-          <w:rFonts w:eastAsia="Times New Roman" w:cs="Times New Roman"/>
-        </w:rPr>
-        <w:t>C</w:t>
-      </w:r>
-      <w:r>
-        <w:rPr>
-          <w:rFonts w:eastAsia="Times New Roman" w:cs="Times New Roman"/>
-        </w:rPr>
-        <w:t xml:space="preserve"> </w:t>
-      </w:r>
-      <w:proofErr w:type="spellStart"/>
-      <w:r>
-        <w:rPr>
-          <w:rFonts w:eastAsia="Times New Roman" w:cs="Times New Roman"/>
-        </w:rPr>
-        <w:t>epilimnetic</w:t>
-      </w:r>
-      <w:proofErr w:type="spellEnd"/>
-      <w:r>
-        <w:rPr>
-          <w:rFonts w:eastAsia="Times New Roman" w:cs="Times New Roman"/>
-        </w:rPr>
-        <w:t xml:space="preserve"> warming</w:t>
-      </w:r>
-      <w:r>
-        <w:rPr>
-          <w:rFonts w:eastAsia="Times New Roman" w:cs="Times New Roman"/>
-        </w:rPr>
-        <w:t xml:space="preserve"> simultaneous </w:t>
-      </w:r>
-      <w:r>
-        <w:rPr>
-          <w:rFonts w:eastAsia="Times New Roman" w:cs="Times New Roman"/>
-        </w:rPr>
-        <w:t xml:space="preserve">with a </w:t>
-      </w:r>
-      <w:r>
-        <w:rPr>
-          <w:rFonts w:eastAsia="Times New Roman" w:cs="Times New Roman"/>
-        </w:rPr>
-        <w:t xml:space="preserve">decline in </w:t>
-      </w:r>
-      <w:proofErr w:type="spellStart"/>
-      <w:r>
-        <w:rPr>
-          <w:rFonts w:eastAsia="Times New Roman" w:cs="Times New Roman"/>
-        </w:rPr>
-        <w:t>epilimnetic</w:t>
-      </w:r>
-      <w:proofErr w:type="spellEnd"/>
-      <w:r>
-        <w:rPr>
-          <w:rFonts w:eastAsia="Times New Roman" w:cs="Times New Roman"/>
-        </w:rPr>
-        <w:t xml:space="preserve"> transparency</w:t>
-      </w:r>
-      <w:r>
-        <w:rPr>
-          <w:rFonts w:eastAsia="Times New Roman" w:cs="Times New Roman"/>
-        </w:rPr>
-        <w:t xml:space="preserve"> in </w:t>
-      </w:r>
-      <w:r>
-        <w:rPr>
-          <w:rFonts w:eastAsia="Times New Roman" w:cs="Times New Roman"/>
-        </w:rPr>
-        <w:t xml:space="preserve">a </w:t>
-      </w:r>
-      <w:r>
-        <w:rPr>
-          <w:rFonts w:eastAsia="Times New Roman" w:cs="Times New Roman"/>
-        </w:rPr>
-        <w:t>well-studied arctic lake</w:t>
-      </w:r>
-      <w:r>
-        <w:rPr>
-          <w:rFonts w:eastAsia="Times New Roman" w:cs="Times New Roman"/>
-        </w:rPr>
-        <w:t xml:space="preserve">. Warming alone increase </w:t>
-      </w:r>
-      <w:r>
-        <w:rPr>
-          <w:rFonts w:eastAsia="Times New Roman" w:cs="Times New Roman"/>
-        </w:rPr>
-        <w:t xml:space="preserve">whole-lake </w:t>
-      </w:r>
-      <w:r>
-        <w:rPr>
-          <w:rFonts w:eastAsia="Times New Roman" w:cs="Times New Roman"/>
-        </w:rPr>
-        <w:t>sediment oxygen demand</w:t>
-      </w:r>
-      <w:r>
-        <w:rPr>
-          <w:rFonts w:eastAsia="Times New Roman" w:cs="Times New Roman"/>
-        </w:rPr>
-        <w:t xml:space="preserve"> but warming with a simultaneous reduction in </w:t>
-      </w:r>
-      <w:r>
-        <w:rPr>
-          <w:rFonts w:eastAsia="Times New Roman" w:cs="Times New Roman"/>
-        </w:rPr>
-        <w:t>transparency</w:t>
-      </w:r>
-      <w:r>
-        <w:rPr>
-          <w:rFonts w:eastAsia="Times New Roman" w:cs="Times New Roman"/>
-        </w:rPr>
-        <w:t xml:space="preserve"> resulted in a </w:t>
-      </w:r>
-      <w:r>
-        <w:rPr>
-          <w:rFonts w:eastAsia="Times New Roman" w:cs="Times New Roman"/>
-        </w:rPr>
-        <w:t xml:space="preserve">decrease in whole-lake sediment </w:t>
-      </w:r>
-      <w:r>
-        <w:rPr>
-          <w:rFonts w:eastAsia="Times New Roman" w:cs="Times New Roman"/>
-        </w:rPr>
-        <w:t>oxygen demand</w:t>
-      </w:r>
-      <w:r>
-        <w:rPr>
-          <w:rFonts w:eastAsia="Times New Roman" w:cs="Times New Roman"/>
-        </w:rPr>
-        <w:t xml:space="preserve"> due to the reduction in thermocline depth and the sediment area above the thermocline. </w:t>
-      </w:r>
-      <w:r>
-        <w:rPr>
-          <w:rFonts w:eastAsia="Times New Roman" w:cs="Times New Roman"/>
-        </w:rPr>
-        <w:t xml:space="preserve">  </w:t>
+        <w:t>depth of thermocline, these results indicate that changes in transparency can have indirect effects on the rate of organic matter mineralization in lakes.  A reduction in thermocline depth that results from decreased lake transparency may decrease the breakdown of sediment organic matter and increase the storage of organic carbon in lake sediments.</w:t>
       </w:r>
     </w:p>
     <w:p>
@@ -1666,12 +1467,10 @@
         <w:t xml:space="preserve"> at 0.5 m intervals from the water surface to the lake bottom or to a point where the lake reached a constant </w:t>
       </w:r>
       <w:proofErr w:type="spellStart"/>
-      <w:proofErr w:type="gramStart"/>
       <w:r>
         <w:t>hypolimnetic</w:t>
       </w:r>
       <w:proofErr w:type="spellEnd"/>
-      <w:proofErr w:type="gramEnd"/>
       <w:r>
         <w:t xml:space="preserve"> temperature with increasing depth. The thermocline depth was defined as the depth with the greatest change in temperature from the preceding depth. The light attenuation coefficient (</w:t>
       </w:r>
@@ -1908,27 +1707,51 @@
         <w:ind w:firstLine="922"/>
       </w:pPr>
       <w:r>
+        <w:rPr>
+          <w:highlight w:val="yellow"/>
+        </w:rPr>
         <w:t>Lake areas and maximum depths were determined as part of a group sampling effort</w:t>
       </w:r>
       <w:r>
+        <w:rPr>
+          <w:highlight w:val="yellow"/>
+        </w:rPr>
         <w:t>.</w:t>
       </w:r>
       <w:r>
+        <w:rPr>
+          <w:highlight w:val="yellow"/>
+        </w:rPr>
         <w:t xml:space="preserve"> </w:t>
       </w:r>
       <w:r>
+        <w:rPr>
+          <w:highlight w:val="yellow"/>
+        </w:rPr>
         <w:t>L</w:t>
       </w:r>
       <w:r>
+        <w:rPr>
+          <w:highlight w:val="yellow"/>
+        </w:rPr>
         <w:t xml:space="preserve">ake watershed areas were calculated using a digital elevation model and the hydrology toolset in </w:t>
       </w:r>
       <w:proofErr w:type="spellStart"/>
       <w:r>
+        <w:rPr>
+          <w:highlight w:val="yellow"/>
+        </w:rPr>
         <w:t>ArcMap</w:t>
       </w:r>
       <w:proofErr w:type="spellEnd"/>
       <w:r>
-        <w:t xml:space="preserve"> GIS software (ESRI 2006). </w:t>
+        <w:rPr>
+          <w:highlight w:val="yellow"/>
+        </w:rPr>
+        <w:t xml:space="preserve"> GIS software (ESRI 2006).</w:t>
+      </w:r>
+      <w:r>
+        <w:t xml:space="preserve"> </w:t>
       </w:r>
     </w:p>
     <w:p>
@@ -4872,21 +4695,19 @@
         <w:rPr>
           <w:color w:val="FF0000"/>
         </w:rPr>
-        <w:t xml:space="preserve">SOD (Fig. 7).   Given that we used the reduction in dissolved oxygen </w:t>
-      </w:r>
-      <w:proofErr w:type="gramStart"/>
+        <w:t xml:space="preserve">SOD (Fig. 7).   Given that we used the reduction in </w:t>
+      </w:r>
       <w:r>
         <w:rPr>
           <w:color w:val="FF0000"/>
         </w:rPr>
-        <w:t>concentration  that</w:t>
-      </w:r>
-      <w:proofErr w:type="gramEnd"/>
+        <w:t xml:space="preserve">dissolved oxygen concentration </w:t>
+      </w:r>
       <w:r>
         <w:rPr>
           <w:color w:val="FF0000"/>
         </w:rPr>
-        <w:t xml:space="preserve"> resulted from incubation duration to manipulate the oxygen concentration, we cannot isolate the effects of incubation time and oxygen concentration on SOD.  It is possible that some of the observed reduction in SOD is an artifact of the long</w:t>
+        <w:t>that resulted from incubation duration to manipulate the oxygen concentration, we cannot isolate the effects of incubation time and oxygen concentration on SOD.  It is possible that some of the observed reduction in SOD is an artifact of the long</w:t>
       </w:r>
       <w:r>
         <w:rPr>
@@ -5560,7 +5381,12 @@
       </w:r>
       <w:proofErr w:type="spellEnd"/>
       <w:r>
-        <w:t xml:space="preserve"> Lofton performed the </w:t>
+        <w:t xml:space="preserve"> Loft</w:t>
+      </w:r>
+      <w:bookmarkStart w:id="0" w:name="_GoBack"/>
+      <w:bookmarkEnd w:id="0"/>
+      <w:r>
+        <w:t xml:space="preserve">on performed the </w:t>
       </w:r>
       <w:proofErr w:type="spellStart"/>
       <w:r>
@@ -5871,29 +5697,6 @@
         <w:spacing w:line="480" w:lineRule="auto"/>
         <w:ind w:left="720" w:hanging="720"/>
       </w:pPr>
-      <w:r>
-        <w:t xml:space="preserve">Blanton JO. 1973. Vertical entrainment into the </w:t>
-      </w:r>
-      <w:proofErr w:type="spellStart"/>
-      <w:r>
-        <w:t>epilimnia</w:t>
-      </w:r>
-      <w:proofErr w:type="spellEnd"/>
-      <w:r>
-        <w:t xml:space="preserve"> of stratified lakes. Limnology and Oceanography, 18:697-704.</w:t>
-      </w:r>
-    </w:p>
-    <w:p>
-      <w:pPr>
-        <w:spacing w:line="480" w:lineRule="auto"/>
-        <w:ind w:left="720" w:hanging="720"/>
-      </w:pPr>
-    </w:p>
-    <w:p>
-      <w:pPr>
-        <w:spacing w:line="480" w:lineRule="auto"/>
-        <w:ind w:left="720" w:hanging="720"/>
-      </w:pPr>
       <w:proofErr w:type="spellStart"/>
       <w:r>
         <w:t>Burdige</w:t>
@@ -6515,6 +6318,7 @@
         <w:spacing w:line="480" w:lineRule="auto"/>
         <w:ind w:left="720" w:hanging="720"/>
       </w:pPr>
+      <w:proofErr w:type="gramStart"/>
       <w:r>
         <w:t>Evans</w:t>
       </w:r>
@@ -6526,6 +6330,23 @@
       </w:r>
       <w:proofErr w:type="spellStart"/>
       <w:r>
+        <w:t>Pippa</w:t>
+      </w:r>
+      <w:proofErr w:type="spellEnd"/>
+      <w:r>
+        <w:t xml:space="preserve"> JC</w:t>
+      </w:r>
+      <w:r>
+        <w:t>, Clark</w:t>
+      </w:r>
+      <w:r>
+        <w:t xml:space="preserve"> JM</w:t>
+      </w:r>
+      <w:r>
+        <w:t xml:space="preserve">, </w:t>
+      </w:r>
+      <w:proofErr w:type="spellStart"/>
+      <w:r>
         <w:t>Monteith</w:t>
       </w:r>
       <w:proofErr w:type="spellEnd"/>
@@ -6533,19 +6354,31 @@
         <w:t xml:space="preserve"> DT</w:t>
       </w:r>
       <w:r>
-        <w:t>, Cooper</w:t>
-      </w:r>
-      <w:r>
-        <w:t xml:space="preserve"> DM</w:t>
+        <w:t xml:space="preserve">, </w:t>
+      </w:r>
+      <w:proofErr w:type="spellStart"/>
+      <w:r>
+        <w:t>Cresser</w:t>
+      </w:r>
+      <w:proofErr w:type="spellEnd"/>
+      <w:r>
+        <w:t xml:space="preserve"> MS</w:t>
       </w:r>
       <w:r>
         <w:t xml:space="preserve">. </w:t>
       </w:r>
       <w:r>
-        <w:t xml:space="preserve">2005. </w:t>
-      </w:r>
-      <w:r>
-        <w:t xml:space="preserve">Long-term increases in surface water dissolved organic carbon: Observations, possible causes and environmental impacts. Environmental Pollution, 137:55-71. </w:t>
+        <w:t>200</w:t>
+      </w:r>
+      <w:r>
+        <w:t>6.</w:t>
+      </w:r>
+      <w:proofErr w:type="gramEnd"/>
+      <w:r>
+        <w:t xml:space="preserve"> </w:t>
+      </w:r>
+      <w:r>
+        <w:t xml:space="preserve">Alternative explanations for rising dissolved organic carbon export from organic soils. Global Change Biology, 12:2044-2053. </w:t>
       </w:r>
     </w:p>
     <w:p>
@@ -6559,67 +6392,59 @@
         <w:spacing w:line="480" w:lineRule="auto"/>
         <w:ind w:left="720" w:hanging="720"/>
       </w:pPr>
+      <w:r>
+        <w:t>Fee</w:t>
+      </w:r>
+      <w:r>
+        <w:t xml:space="preserve"> EJ</w:t>
+      </w:r>
+      <w:r>
+        <w:t xml:space="preserve">, </w:t>
+      </w:r>
+      <w:proofErr w:type="spellStart"/>
+      <w:r>
+        <w:t>Hecky</w:t>
+      </w:r>
+      <w:proofErr w:type="spellEnd"/>
+      <w:r>
+        <w:t xml:space="preserve"> RE</w:t>
+      </w:r>
+      <w:r>
+        <w:t xml:space="preserve">, </w:t>
+      </w:r>
+      <w:proofErr w:type="spellStart"/>
+      <w:r>
+        <w:t>Kasian</w:t>
+      </w:r>
+      <w:proofErr w:type="spellEnd"/>
+      <w:r>
+        <w:t xml:space="preserve"> SEM</w:t>
+      </w:r>
+      <w:r>
+        <w:t>, Cruikshank</w:t>
+      </w:r>
+      <w:r>
+        <w:t xml:space="preserve"> DR</w:t>
+      </w:r>
+      <w:r>
+        <w:t xml:space="preserve">. </w:t>
+      </w:r>
+      <w:r>
+        <w:t xml:space="preserve">1996. </w:t>
+      </w:r>
       <w:proofErr w:type="gramStart"/>
       <w:r>
-        <w:t>Evans</w:t>
-      </w:r>
-      <w:r>
-        <w:t xml:space="preserve"> CD</w:t>
-      </w:r>
-      <w:r>
-        <w:t xml:space="preserve">, </w:t>
-      </w:r>
-      <w:proofErr w:type="spellStart"/>
-      <w:r>
-        <w:t>Pippa</w:t>
-      </w:r>
-      <w:proofErr w:type="spellEnd"/>
-      <w:r>
-        <w:t xml:space="preserve"> JC</w:t>
-      </w:r>
-      <w:r>
-        <w:t>, Clark</w:t>
-      </w:r>
-      <w:r>
-        <w:t xml:space="preserve"> JM</w:t>
-      </w:r>
-      <w:r>
-        <w:t xml:space="preserve">, </w:t>
-      </w:r>
-      <w:proofErr w:type="spellStart"/>
-      <w:r>
-        <w:t>Monteith</w:t>
-      </w:r>
-      <w:proofErr w:type="spellEnd"/>
-      <w:r>
-        <w:t xml:space="preserve"> DT</w:t>
-      </w:r>
-      <w:r>
-        <w:t xml:space="preserve">, </w:t>
-      </w:r>
-      <w:proofErr w:type="spellStart"/>
-      <w:r>
-        <w:t>Cresser</w:t>
-      </w:r>
-      <w:proofErr w:type="spellEnd"/>
-      <w:r>
-        <w:t xml:space="preserve"> MS</w:t>
-      </w:r>
-      <w:r>
-        <w:t xml:space="preserve">. </w:t>
-      </w:r>
-      <w:r>
-        <w:t>200</w:t>
-      </w:r>
-      <w:r>
-        <w:t>6.</w:t>
+        <w:t>Effects of lake size, water clarity, and climatic variability on mixing depths in Canadian Shield lakes.</w:t>
       </w:r>
       <w:proofErr w:type="gramEnd"/>
       <w:r>
+        <w:t xml:space="preserve"> Limnology and Oceano</w:t>
+      </w:r>
+      <w:r>
+        <w:t>graphy, 41:912-920.</w:t>
+      </w:r>
+      <w:r>
         <w:t xml:space="preserve"> </w:t>
-      </w:r>
-      <w:r>
-        <w:t xml:space="preserve">Alternative explanations for rising dissolved organic carbon export from organic soils. Global Change Biology, 12:2044-2053. </w:t>
       </w:r>
     </w:p>
     <w:p>
@@ -6634,56 +6459,30 @@
         <w:ind w:left="720" w:hanging="720"/>
       </w:pPr>
       <w:r>
-        <w:t>Fee</w:t>
-      </w:r>
-      <w:r>
-        <w:t xml:space="preserve"> EJ</w:t>
-      </w:r>
-      <w:r>
-        <w:t xml:space="preserve">, </w:t>
-      </w:r>
-      <w:proofErr w:type="spellStart"/>
-      <w:r>
-        <w:t>Hecky</w:t>
-      </w:r>
-      <w:proofErr w:type="spellEnd"/>
-      <w:r>
-        <w:t xml:space="preserve"> RE</w:t>
-      </w:r>
-      <w:r>
-        <w:t xml:space="preserve">, </w:t>
-      </w:r>
-      <w:proofErr w:type="spellStart"/>
-      <w:r>
-        <w:t>Kasian</w:t>
-      </w:r>
-      <w:proofErr w:type="spellEnd"/>
-      <w:r>
-        <w:t xml:space="preserve"> SEM</w:t>
-      </w:r>
-      <w:r>
-        <w:t>, Cruikshank</w:t>
-      </w:r>
-      <w:r>
-        <w:t xml:space="preserve"> DR</w:t>
+        <w:t>Fortino</w:t>
+      </w:r>
+      <w:r>
+        <w:t xml:space="preserve"> K</w:t>
       </w:r>
       <w:r>
         <w:t xml:space="preserve">. </w:t>
       </w:r>
       <w:r>
-        <w:t xml:space="preserve">1996. </w:t>
+        <w:t xml:space="preserve">2010. </w:t>
       </w:r>
       <w:proofErr w:type="gramStart"/>
       <w:r>
-        <w:t>Effects of lake size, water clarity, and climatic variability on mixing depths in Canadian Shield lakes.</w:t>
+        <w:t>Organic Matter Processing in Arctic Lake Sediments.</w:t>
       </w:r>
       <w:proofErr w:type="gramEnd"/>
       <w:r>
-        <w:t xml:space="preserve"> Limnology and Oceano</w:t>
-      </w:r>
-      <w:r>
-        <w:t>graphy, 41:912-920.</w:t>
-      </w:r>
+        <w:t xml:space="preserve"> </w:t>
+      </w:r>
+      <w:proofErr w:type="gramStart"/>
+      <w:r>
+        <w:t>PhD thesis, University of North Carolina at Chapel Hill.</w:t>
+      </w:r>
+      <w:proofErr w:type="gramEnd"/>
       <w:r>
         <w:t xml:space="preserve"> </w:t>
       </w:r>
@@ -6700,30 +6499,51 @@
         <w:ind w:left="720" w:hanging="720"/>
       </w:pPr>
       <w:r>
-        <w:t xml:space="preserve">Flanagan KM, </w:t>
-      </w:r>
-      <w:r>
-        <w:t>McCauley</w:t>
-      </w:r>
-      <w:r>
-        <w:t xml:space="preserve"> E</w:t>
+        <w:t>Forsberg</w:t>
+      </w:r>
+      <w:r>
+        <w:t xml:space="preserve"> C</w:t>
       </w:r>
       <w:r>
         <w:t xml:space="preserve">. </w:t>
       </w:r>
       <w:r>
-        <w:t xml:space="preserve">2010. </w:t>
-      </w:r>
-      <w:r>
-        <w:t xml:space="preserve">Experimental warming increases CO2 saturation in a shallow prairie pond. </w:t>
+        <w:t xml:space="preserve">1992. </w:t>
+      </w:r>
+      <w:r>
+        <w:t xml:space="preserve">Will an increased greenhouse impact in </w:t>
+      </w:r>
+      <w:proofErr w:type="spellStart"/>
+      <w:r>
+        <w:t>Fennoscandia</w:t>
+      </w:r>
+      <w:proofErr w:type="spellEnd"/>
+      <w:r>
+        <w:t xml:space="preserve"> give rise to more </w:t>
+      </w:r>
+      <w:proofErr w:type="spellStart"/>
+      <w:r>
+        <w:t>humic</w:t>
+      </w:r>
+      <w:proofErr w:type="spellEnd"/>
+      <w:r>
+        <w:t xml:space="preserve"> and colored </w:t>
       </w:r>
       <w:proofErr w:type="gramStart"/>
       <w:r>
-        <w:t>Aquatic Ecology, 44:749-759, 2010.</w:t>
+        <w:t>lakes.</w:t>
       </w:r>
       <w:proofErr w:type="gramEnd"/>
       <w:r>
         <w:t xml:space="preserve"> </w:t>
+      </w:r>
+      <w:proofErr w:type="spellStart"/>
+      <w:r>
+        <w:t>Hydrobiologia</w:t>
+      </w:r>
+      <w:proofErr w:type="spellEnd"/>
+      <w:r>
+        <w:t xml:space="preserve">, 229:51-58. </w:t>
       </w:r>
     </w:p>
     <w:p>
@@ -6738,32 +6558,47 @@
         <w:ind w:left="720" w:hanging="720"/>
       </w:pPr>
       <w:r>
-        <w:t>Fortino</w:t>
-      </w:r>
-      <w:r>
-        <w:t xml:space="preserve"> K</w:t>
+        <w:t>Frey KE,</w:t>
+      </w:r>
+      <w:r>
+        <w:t xml:space="preserve"> </w:t>
+      </w:r>
+      <w:r>
+        <w:t>Smith</w:t>
+      </w:r>
+      <w:r>
+        <w:t xml:space="preserve"> LC</w:t>
       </w:r>
       <w:r>
         <w:t xml:space="preserve">. </w:t>
       </w:r>
       <w:r>
-        <w:t xml:space="preserve">2010. </w:t>
+        <w:t xml:space="preserve">2005. </w:t>
+      </w:r>
+      <w:r>
+        <w:t xml:space="preserve">Amplified carbon release from vast West Siberian </w:t>
+      </w:r>
+      <w:proofErr w:type="spellStart"/>
+      <w:r>
+        <w:t>peatlands</w:t>
+      </w:r>
+      <w:proofErr w:type="spellEnd"/>
+      <w:r>
+        <w:t xml:space="preserve"> by 2010. Geophysical Research Letters, 32:L09401, doi</w:t>
       </w:r>
       <w:proofErr w:type="gramStart"/>
       <w:r>
-        <w:t>Organic Matter Processing in Arctic Lake Sediments.</w:t>
+        <w:t>:</w:t>
+      </w:r>
+      <w:r>
+        <w:t>10.1029</w:t>
       </w:r>
       <w:proofErr w:type="gramEnd"/>
       <w:r>
-        <w:t xml:space="preserve"> </w:t>
-      </w:r>
-      <w:proofErr w:type="gramStart"/>
-      <w:r>
-        <w:t>PhD thesis, University of North Carolina at Chapel Hill.</w:t>
-      </w:r>
-      <w:proofErr w:type="gramEnd"/>
-      <w:r>
-        <w:t xml:space="preserve"> </w:t>
+        <w:t>/2004GL022025</w:t>
+      </w:r>
+      <w:r>
+        <w:t xml:space="preserve">. </w:t>
       </w:r>
     </w:p>
     <w:p>
@@ -6777,52 +6612,47 @@
         <w:spacing w:line="480" w:lineRule="auto"/>
         <w:ind w:left="720" w:hanging="720"/>
       </w:pPr>
-      <w:r>
-        <w:t>Forsberg</w:t>
-      </w:r>
-      <w:r>
-        <w:t xml:space="preserve"> C</w:t>
-      </w:r>
+      <w:proofErr w:type="spellStart"/>
+      <w:r>
+        <w:t>Gotelli</w:t>
+      </w:r>
+      <w:proofErr w:type="spellEnd"/>
+      <w:r>
+        <w:t xml:space="preserve"> NJ,</w:t>
+      </w:r>
+      <w:r>
+        <w:t xml:space="preserve"> Ellison</w:t>
+      </w:r>
+      <w:r>
+        <w:t xml:space="preserve"> </w:t>
+      </w:r>
+      <w:proofErr w:type="gramStart"/>
+      <w:r>
+        <w:t>AM</w:t>
+      </w:r>
+      <w:proofErr w:type="gramEnd"/>
       <w:r>
         <w:t xml:space="preserve">. </w:t>
       </w:r>
       <w:r>
-        <w:t xml:space="preserve">1992. </w:t>
-      </w:r>
-      <w:r>
-        <w:t xml:space="preserve">Will an increased greenhouse impact in </w:t>
-      </w:r>
-      <w:proofErr w:type="spellStart"/>
-      <w:r>
-        <w:t>Fennoscandia</w:t>
-      </w:r>
-      <w:proofErr w:type="spellEnd"/>
-      <w:r>
-        <w:t xml:space="preserve"> give rise to more </w:t>
-      </w:r>
-      <w:proofErr w:type="spellStart"/>
-      <w:r>
-        <w:t>humic</w:t>
-      </w:r>
-      <w:proofErr w:type="spellEnd"/>
-      <w:r>
-        <w:t xml:space="preserve"> and colored </w:t>
-      </w:r>
-      <w:proofErr w:type="gramStart"/>
-      <w:r>
-        <w:t>lakes.</w:t>
-      </w:r>
-      <w:proofErr w:type="gramEnd"/>
-      <w:r>
-        <w:t xml:space="preserve"> </w:t>
-      </w:r>
-      <w:proofErr w:type="spellStart"/>
-      <w:r>
-        <w:t>Hydrobiologia</w:t>
-      </w:r>
-      <w:proofErr w:type="spellEnd"/>
-      <w:r>
-        <w:t xml:space="preserve">, 229:51-58. </w:t>
+        <w:t xml:space="preserve">2004. </w:t>
+      </w:r>
+      <w:r>
+        <w:t>A Primer of Ecological Statistic</w:t>
+      </w:r>
+      <w:r>
+        <w:t xml:space="preserve">s. </w:t>
+      </w:r>
+      <w:proofErr w:type="spellStart"/>
+      <w:r>
+        <w:t>Sinauer</w:t>
+      </w:r>
+      <w:proofErr w:type="spellEnd"/>
+      <w:r>
+        <w:t xml:space="preserve"> Associates Inc</w:t>
+      </w:r>
+      <w:r>
+        <w:t>.</w:t>
       </w:r>
     </w:p>
     <w:p>
@@ -6836,45 +6666,40 @@
         <w:spacing w:line="480" w:lineRule="auto"/>
         <w:ind w:left="720" w:hanging="720"/>
       </w:pPr>
-      <w:r>
-        <w:t>Frey KE,</w:t>
-      </w:r>
+      <w:proofErr w:type="spellStart"/>
+      <w:proofErr w:type="gramStart"/>
+      <w:r>
+        <w:t>Granéli</w:t>
+      </w:r>
+      <w:proofErr w:type="spellEnd"/>
+      <w:r>
+        <w:t xml:space="preserve"> W</w:t>
+      </w:r>
+      <w:r>
+        <w:t xml:space="preserve">. </w:t>
+      </w:r>
+      <w:r>
+        <w:t>1978.</w:t>
+      </w:r>
+      <w:proofErr w:type="gramEnd"/>
       <w:r>
         <w:t xml:space="preserve"> </w:t>
       </w:r>
-      <w:r>
-        <w:t>Smith</w:t>
-      </w:r>
-      <w:r>
-        <w:t xml:space="preserve"> LC</w:t>
-      </w:r>
-      <w:r>
-        <w:t xml:space="preserve">. </w:t>
-      </w:r>
-      <w:r>
-        <w:t xml:space="preserve">2005. </w:t>
-      </w:r>
-      <w:r>
-        <w:t xml:space="preserve">Amplified carbon release from vast West Siberian </w:t>
-      </w:r>
-      <w:proofErr w:type="spellStart"/>
-      <w:r>
-        <w:t>peatlands</w:t>
-      </w:r>
-      <w:proofErr w:type="spellEnd"/>
-      <w:r>
-        <w:t xml:space="preserve"> by 2010. Geophysical Research Letters, 32:L09401, doi</w:t>
-      </w:r>
       <w:proofErr w:type="gramStart"/>
       <w:r>
-        <w:t>:</w:t>
-      </w:r>
-      <w:r>
-        <w:t>10.1029</w:t>
+        <w:t>Sediment oxygen uptake in south Swedish lakes.</w:t>
       </w:r>
       <w:proofErr w:type="gramEnd"/>
       <w:r>
-        <w:t>/2004GL022025</w:t>
+        <w:t xml:space="preserve"> </w:t>
+      </w:r>
+      <w:proofErr w:type="spellStart"/>
+      <w:r>
+        <w:t>Oikos</w:t>
+      </w:r>
+      <w:proofErr w:type="spellEnd"/>
+      <w:r>
+        <w:t>, 30:7-16</w:t>
       </w:r>
       <w:r>
         <w:t xml:space="preserve">. </w:t>
@@ -6891,25 +6716,212 @@
         <w:spacing w:line="480" w:lineRule="auto"/>
         <w:ind w:left="720" w:hanging="720"/>
       </w:pPr>
+      <w:proofErr w:type="spellStart"/>
+      <w:r>
+        <w:t>Gudasz</w:t>
+      </w:r>
+      <w:proofErr w:type="spellEnd"/>
+      <w:r>
+        <w:t xml:space="preserve"> C, </w:t>
+      </w:r>
+      <w:proofErr w:type="spellStart"/>
+      <w:r>
+        <w:t>Bastviken</w:t>
+      </w:r>
+      <w:proofErr w:type="spellEnd"/>
+      <w:r>
+        <w:t xml:space="preserve"> D, </w:t>
+      </w:r>
+      <w:proofErr w:type="spellStart"/>
+      <w:r>
+        <w:t>Sterger</w:t>
+      </w:r>
+      <w:proofErr w:type="spellEnd"/>
+      <w:r>
+        <w:t xml:space="preserve"> K, </w:t>
+      </w:r>
+      <w:proofErr w:type="spellStart"/>
+      <w:r>
+        <w:t>Premke</w:t>
+      </w:r>
+      <w:proofErr w:type="spellEnd"/>
+      <w:r>
+        <w:t xml:space="preserve"> K, </w:t>
+      </w:r>
+      <w:proofErr w:type="spellStart"/>
+      <w:r>
+        <w:t>Sobek</w:t>
+      </w:r>
+      <w:proofErr w:type="spellEnd"/>
+      <w:r>
+        <w:t xml:space="preserve"> S, </w:t>
+      </w:r>
+      <w:proofErr w:type="spellStart"/>
+      <w:r>
+        <w:t>Tranvik</w:t>
+      </w:r>
+      <w:proofErr w:type="spellEnd"/>
+      <w:r>
+        <w:t xml:space="preserve"> LJ. 2010. Temperature-controlled organic carbon mineralization in lake sediments. Nature, 466:478-480.</w:t>
+      </w:r>
+    </w:p>
+    <w:p>
+      <w:pPr>
+        <w:spacing w:line="480" w:lineRule="auto"/>
+        <w:ind w:left="720" w:hanging="720"/>
+      </w:pPr>
+    </w:p>
+    <w:p>
+      <w:pPr>
+        <w:spacing w:line="480" w:lineRule="auto"/>
+        <w:ind w:left="720" w:hanging="720"/>
+      </w:pPr>
+      <w:r>
+        <w:t>Gunn</w:t>
+      </w:r>
+      <w:r>
+        <w:t xml:space="preserve"> JM</w:t>
+      </w:r>
+      <w:r>
+        <w:t xml:space="preserve">, </w:t>
+      </w:r>
+      <w:proofErr w:type="spellStart"/>
+      <w:r>
+        <w:t>Snucius</w:t>
+      </w:r>
+      <w:proofErr w:type="spellEnd"/>
+      <w:r>
+        <w:t xml:space="preserve"> E</w:t>
+      </w:r>
+      <w:r>
+        <w:t>, Yan</w:t>
+      </w:r>
+      <w:r>
+        <w:t xml:space="preserve"> ND</w:t>
+      </w:r>
+      <w:r>
+        <w:t>, Arts</w:t>
+      </w:r>
+      <w:r>
+        <w:t xml:space="preserve"> MT</w:t>
+      </w:r>
+      <w:r>
+        <w:t xml:space="preserve">. </w:t>
+      </w:r>
+      <w:r>
+        <w:t xml:space="preserve">2001. </w:t>
+      </w:r>
       <w:proofErr w:type="gramStart"/>
       <w:r>
-        <w:t>Gorham E Boyce FM. 1989.</w:t>
+        <w:t>Use of water clarity to monitor the effects of climate change and other stressors on oligotrophic lakes.</w:t>
       </w:r>
       <w:proofErr w:type="gramEnd"/>
       <w:r>
+        <w:t xml:space="preserve"> Environmental Monitorin</w:t>
+      </w:r>
+      <w:r>
+        <w:t>g and Assessment, 67:69-88</w:t>
+      </w:r>
+      <w:r>
+        <w:t xml:space="preserve">. </w:t>
+      </w:r>
+    </w:p>
+    <w:p>
+      <w:pPr>
+        <w:spacing w:line="480" w:lineRule="auto"/>
+        <w:ind w:left="720" w:hanging="720"/>
+      </w:pPr>
+    </w:p>
+    <w:p>
+      <w:pPr>
+        <w:spacing w:line="480" w:lineRule="auto"/>
+        <w:ind w:left="720" w:hanging="720"/>
+      </w:pPr>
+      <w:proofErr w:type="spellStart"/>
+      <w:r>
+        <w:t>Hargrave</w:t>
+      </w:r>
+      <w:proofErr w:type="spellEnd"/>
+      <w:r>
+        <w:t xml:space="preserve"> BT</w:t>
+      </w:r>
+      <w:r>
+        <w:t xml:space="preserve">. </w:t>
+      </w:r>
+      <w:r>
+        <w:t xml:space="preserve">1969. </w:t>
+      </w:r>
+      <w:proofErr w:type="gramStart"/>
+      <w:r>
+        <w:t>Similarity of O2 uptake by benthic communities.</w:t>
+      </w:r>
+      <w:proofErr w:type="gramEnd"/>
+      <w:r>
+        <w:t xml:space="preserve"> Limnology and </w:t>
+      </w:r>
+      <w:proofErr w:type="spellStart"/>
+      <w:r>
+        <w:t>Oceaography</w:t>
+      </w:r>
+      <w:proofErr w:type="spellEnd"/>
+      <w:r>
+        <w:t xml:space="preserve">, 14:801-805. </w:t>
+      </w:r>
+    </w:p>
+    <w:p>
+      <w:pPr>
+        <w:spacing w:line="480" w:lineRule="auto"/>
+        <w:ind w:left="720" w:hanging="720"/>
+      </w:pPr>
+    </w:p>
+    <w:p>
+      <w:pPr>
+        <w:spacing w:line="480" w:lineRule="auto"/>
+        <w:ind w:left="720" w:hanging="720"/>
+      </w:pPr>
+      <w:proofErr w:type="spellStart"/>
+      <w:r>
+        <w:t>Hobbie</w:t>
+      </w:r>
+      <w:proofErr w:type="spellEnd"/>
+      <w:r>
+        <w:t xml:space="preserve"> JE. 1980. Major Findings. </w:t>
+      </w:r>
+      <w:proofErr w:type="gramStart"/>
+      <w:r>
+        <w:t xml:space="preserve">In </w:t>
+      </w:r>
+      <w:proofErr w:type="spellStart"/>
+      <w:r>
+        <w:t>Hobbie</w:t>
+      </w:r>
+      <w:proofErr w:type="spellEnd"/>
+      <w:r>
+        <w:t xml:space="preserve"> JE, editor.</w:t>
+      </w:r>
+      <w:proofErr w:type="gramEnd"/>
+      <w:r>
         <w:t xml:space="preserve"> </w:t>
       </w:r>
       <w:proofErr w:type="gramStart"/>
       <w:r>
-        <w:t>Influence of lake surface area and depth upon thermal stratification and the depth of the summer thermocline.</w:t>
+        <w:t>Limnology of Tundra Ponds.</w:t>
       </w:r>
       <w:proofErr w:type="gramEnd"/>
       <w:r>
-        <w:t xml:space="preserve"> </w:t>
+        <w:t xml:space="preserve">  </w:t>
       </w:r>
       <w:proofErr w:type="gramStart"/>
       <w:r>
-        <w:t>Journal of Great Lakes Research, 15:23-245.</w:t>
+        <w:t xml:space="preserve">Stroudsburg, PA, Dowden, </w:t>
+      </w:r>
+      <w:proofErr w:type="spellStart"/>
+      <w:r>
+        <w:t>Hutchensen</w:t>
+      </w:r>
+      <w:proofErr w:type="spellEnd"/>
+      <w:r>
+        <w:t>, and Ross.</w:t>
       </w:r>
       <w:proofErr w:type="gramEnd"/>
     </w:p>
@@ -6924,47 +6936,39 @@
         <w:spacing w:line="480" w:lineRule="auto"/>
         <w:ind w:left="720" w:hanging="720"/>
       </w:pPr>
-      <w:proofErr w:type="spellStart"/>
-      <w:r>
-        <w:t>Gotelli</w:t>
-      </w:r>
-      <w:proofErr w:type="spellEnd"/>
-      <w:r>
-        <w:t xml:space="preserve"> NJ,</w:t>
-      </w:r>
-      <w:r>
-        <w:t xml:space="preserve"> Ellison</w:t>
-      </w:r>
-      <w:r>
-        <w:t xml:space="preserve"> </w:t>
+      <w:r>
+        <w:t>Houser</w:t>
+      </w:r>
+      <w:r>
+        <w:t xml:space="preserve"> JN</w:t>
+      </w:r>
+      <w:r>
+        <w:t xml:space="preserve">. </w:t>
+      </w:r>
+      <w:r>
+        <w:t xml:space="preserve">2006. </w:t>
+      </w:r>
+      <w:r>
+        <w:t xml:space="preserve">Water color affects the stratification, surface temperature, heat content, and mean </w:t>
+      </w:r>
+      <w:proofErr w:type="spellStart"/>
+      <w:r>
+        <w:t>epilimnetic</w:t>
+      </w:r>
+      <w:proofErr w:type="spellEnd"/>
+      <w:r>
+        <w:t xml:space="preserve"> irradiance of small lakes. Canadian Journal Of Fisheries And Aquatic Scienc</w:t>
+      </w:r>
+      <w:r>
+        <w:t>es, 63(11)</w:t>
       </w:r>
       <w:proofErr w:type="gramStart"/>
       <w:r>
-        <w:t>AM</w:t>
+        <w:t>:2447</w:t>
       </w:r>
       <w:proofErr w:type="gramEnd"/>
       <w:r>
-        <w:t xml:space="preserve">. </w:t>
-      </w:r>
-      <w:r>
-        <w:t xml:space="preserve">2004. </w:t>
-      </w:r>
-      <w:r>
-        <w:t>A Primer of Ecological Statistic</w:t>
-      </w:r>
-      <w:r>
-        <w:t xml:space="preserve">s. </w:t>
-      </w:r>
-      <w:proofErr w:type="spellStart"/>
-      <w:r>
-        <w:t>Sinauer</w:t>
-      </w:r>
-      <w:proofErr w:type="spellEnd"/>
-      <w:r>
-        <w:t xml:space="preserve"> Associates Inc</w:t>
-      </w:r>
-      <w:r>
-        <w:t>.</w:t>
+        <w:t>-2455.</w:t>
       </w:r>
     </w:p>
     <w:p>
@@ -6978,40 +6982,69 @@
         <w:spacing w:line="480" w:lineRule="auto"/>
         <w:ind w:left="720" w:hanging="720"/>
       </w:pPr>
-      <w:proofErr w:type="spellStart"/>
+      <w:r>
+        <w:t>Keller</w:t>
+      </w:r>
+      <w:r>
+        <w:t xml:space="preserve"> W</w:t>
+      </w:r>
+      <w:r>
+        <w:t>, Paterson</w:t>
+      </w:r>
+      <w:r>
+        <w:t xml:space="preserve"> </w:t>
+      </w:r>
       <w:proofErr w:type="gramStart"/>
       <w:r>
-        <w:t>Granéli</w:t>
-      </w:r>
-      <w:proofErr w:type="spellEnd"/>
-      <w:r>
-        <w:t xml:space="preserve"> W</w:t>
-      </w:r>
-      <w:r>
-        <w:t xml:space="preserve">. </w:t>
-      </w:r>
-      <w:r>
-        <w:t>1978.</w:t>
+        <w:t>AM</w:t>
       </w:r>
       <w:proofErr w:type="gramEnd"/>
       <w:r>
-        <w:t xml:space="preserve"> </w:t>
-      </w:r>
-      <w:proofErr w:type="gramStart"/>
-      <w:r>
-        <w:t>Sediment oxygen uptake in south Swedish lakes.</w:t>
-      </w:r>
-      <w:proofErr w:type="gramEnd"/>
-      <w:r>
-        <w:t xml:space="preserve"> </w:t>
-      </w:r>
-      <w:proofErr w:type="spellStart"/>
-      <w:r>
-        <w:t>Oikos</w:t>
-      </w:r>
-      <w:proofErr w:type="spellEnd"/>
-      <w:r>
-        <w:t>, 30:7-16</w:t>
+        <w:t>, Somers</w:t>
+      </w:r>
+      <w:r>
+        <w:t xml:space="preserve"> KM</w:t>
+      </w:r>
+      <w:r>
+        <w:t>, Dillon</w:t>
+      </w:r>
+      <w:r>
+        <w:t xml:space="preserve"> PS</w:t>
+      </w:r>
+      <w:r>
+        <w:t xml:space="preserve">, </w:t>
+      </w:r>
+      <w:proofErr w:type="spellStart"/>
+      <w:r>
+        <w:t>Heneberry</w:t>
+      </w:r>
+      <w:proofErr w:type="spellEnd"/>
+      <w:r>
+        <w:t xml:space="preserve"> J</w:t>
+      </w:r>
+      <w:r>
+        <w:t>, Ford</w:t>
+      </w:r>
+      <w:r>
+        <w:t xml:space="preserve"> A</w:t>
+      </w:r>
+      <w:r>
+        <w:t>.</w:t>
+      </w:r>
+      <w:r>
+        <w:t xml:space="preserve"> 2008.</w:t>
+      </w:r>
+      <w:r>
+        <w:t xml:space="preserve"> Relationships between </w:t>
+      </w:r>
+      <w:r>
+        <w:t>dissolved</w:t>
+      </w:r>
+      <w:r>
+        <w:t xml:space="preserve"> organic carbon concentrations, weather, and acidification in small Boreal Shield lakes. Canadian Journal of Fisheries and A</w:t>
+      </w:r>
+      <w:r>
+        <w:t>quatic Science, 65:786-795</w:t>
       </w:r>
       <w:r>
         <w:t xml:space="preserve">. </w:t>
@@ -7030,51 +7063,55 @@
       </w:pPr>
       <w:proofErr w:type="spellStart"/>
       <w:r>
-        <w:t>Gudasz</w:t>
-      </w:r>
-      <w:proofErr w:type="spellEnd"/>
-      <w:r>
-        <w:t xml:space="preserve"> C, </w:t>
-      </w:r>
-      <w:proofErr w:type="spellStart"/>
-      <w:r>
-        <w:t>Bastviken</w:t>
-      </w:r>
-      <w:proofErr w:type="spellEnd"/>
-      <w:r>
-        <w:t xml:space="preserve"> D, </w:t>
-      </w:r>
-      <w:proofErr w:type="spellStart"/>
-      <w:r>
-        <w:t>Sterger</w:t>
-      </w:r>
-      <w:proofErr w:type="spellEnd"/>
-      <w:r>
-        <w:t xml:space="preserve"> K, </w:t>
-      </w:r>
-      <w:proofErr w:type="spellStart"/>
-      <w:r>
-        <w:t>Premke</w:t>
-      </w:r>
-      <w:proofErr w:type="spellEnd"/>
-      <w:r>
-        <w:t xml:space="preserve"> K, </w:t>
-      </w:r>
-      <w:proofErr w:type="spellStart"/>
-      <w:r>
-        <w:t>Sobek</w:t>
-      </w:r>
-      <w:proofErr w:type="spellEnd"/>
-      <w:r>
-        <w:t xml:space="preserve"> S, </w:t>
-      </w:r>
-      <w:proofErr w:type="spellStart"/>
-      <w:r>
-        <w:t>Tranvik</w:t>
-      </w:r>
-      <w:proofErr w:type="spellEnd"/>
-      <w:r>
-        <w:t xml:space="preserve"> LJ. 2010. Temperature-controlled organic carbon mineralization in lake sediments. Nature, 466:478-480.</w:t>
+        <w:t>Kristensen</w:t>
+      </w:r>
+      <w:proofErr w:type="spellEnd"/>
+      <w:r>
+        <w:t xml:space="preserve"> E</w:t>
+      </w:r>
+      <w:r>
+        <w:t xml:space="preserve">. </w:t>
+      </w:r>
+      <w:r>
+        <w:t xml:space="preserve">2000. </w:t>
+      </w:r>
+      <w:proofErr w:type="gramStart"/>
+      <w:r>
+        <w:t xml:space="preserve">Organic matter </w:t>
+      </w:r>
+      <w:proofErr w:type="spellStart"/>
+      <w:r>
+        <w:t>diagenesis</w:t>
+      </w:r>
+      <w:proofErr w:type="spellEnd"/>
+      <w:r>
+        <w:t xml:space="preserve"> at the </w:t>
+      </w:r>
+      <w:proofErr w:type="spellStart"/>
+      <w:r>
+        <w:t>oxic</w:t>
+      </w:r>
+      <w:proofErr w:type="spellEnd"/>
+      <w:r>
+        <w:t>/anoxic interface in coastal marine sediments, with emphasis on the role of burrowing animals.</w:t>
+      </w:r>
+      <w:proofErr w:type="gramEnd"/>
+      <w:r>
+        <w:t xml:space="preserve"> </w:t>
+      </w:r>
+      <w:proofErr w:type="spellStart"/>
+      <w:r>
+        <w:t>Hydrobiol</w:t>
+      </w:r>
+      <w:r>
+        <w:t>ogia</w:t>
+      </w:r>
+      <w:proofErr w:type="spellEnd"/>
+      <w:r>
+        <w:t>, 426:1-24</w:t>
+      </w:r>
+      <w:r>
+        <w:t xml:space="preserve">. </w:t>
       </w:r>
     </w:p>
     <w:p>
@@ -7089,33 +7126,16 @@
         <w:ind w:left="720" w:hanging="720"/>
       </w:pPr>
       <w:r>
-        <w:t>Gunn</w:t>
-      </w:r>
-      <w:r>
-        <w:t xml:space="preserve"> JM</w:t>
-      </w:r>
-      <w:r>
-        <w:t xml:space="preserve">, </w:t>
-      </w:r>
-      <w:proofErr w:type="spellStart"/>
-      <w:r>
-        <w:t>Snucius</w:t>
-      </w:r>
-      <w:proofErr w:type="spellEnd"/>
-      <w:r>
-        <w:t xml:space="preserve"> E</w:t>
-      </w:r>
-      <w:r>
-        <w:t>, Yan</w:t>
-      </w:r>
-      <w:r>
-        <w:t xml:space="preserve"> ND</w:t>
-      </w:r>
-      <w:r>
-        <w:t>, Arts</w:t>
-      </w:r>
-      <w:r>
-        <w:t xml:space="preserve"> MT</w:t>
+        <w:t>Levine</w:t>
+      </w:r>
+      <w:r>
+        <w:t xml:space="preserve"> MA, </w:t>
+      </w:r>
+      <w:r>
+        <w:t>Whalen</w:t>
+      </w:r>
+      <w:r>
+        <w:t xml:space="preserve"> SC</w:t>
       </w:r>
       <w:r>
         <w:t xml:space="preserve">. </w:t>
@@ -7125,388 +7145,31 @@
       </w:r>
       <w:proofErr w:type="gramStart"/>
       <w:r>
-        <w:t>Use of water clarity to monitor the effects of climate change and other stressors on oligotrophic lakes.</w:t>
+        <w:t xml:space="preserve">Nutrient limitation </w:t>
+      </w:r>
+      <w:r>
+        <w:t>of phytoplankton production in A</w:t>
+      </w:r>
+      <w:r>
+        <w:t>laskan arctic foothill lakes.</w:t>
       </w:r>
       <w:proofErr w:type="gramEnd"/>
       <w:r>
-        <w:t xml:space="preserve"> Environmental Monitorin</w:t>
-      </w:r>
-      <w:r>
-        <w:t>g and Assessment, 67:69-88</w:t>
-      </w:r>
-      <w:r>
-        <w:t xml:space="preserve">. </w:t>
-      </w:r>
-    </w:p>
-    <w:p>
-      <w:pPr>
-        <w:spacing w:line="480" w:lineRule="auto"/>
-        <w:ind w:left="720" w:hanging="720"/>
-      </w:pPr>
-    </w:p>
-    <w:p>
-      <w:pPr>
-        <w:spacing w:line="480" w:lineRule="auto"/>
-        <w:ind w:left="720" w:hanging="720"/>
-      </w:pPr>
-      <w:proofErr w:type="spellStart"/>
-      <w:r>
-        <w:t>Hargrave</w:t>
-      </w:r>
-      <w:proofErr w:type="spellEnd"/>
-      <w:r>
-        <w:t xml:space="preserve"> BT</w:t>
-      </w:r>
-      <w:r>
-        <w:t xml:space="preserve">. </w:t>
-      </w:r>
-      <w:r>
-        <w:t xml:space="preserve">1969. </w:t>
-      </w:r>
-      <w:proofErr w:type="gramStart"/>
-      <w:r>
-        <w:t>Similarity of O2 uptake by benthic communities.</w:t>
-      </w:r>
-      <w:proofErr w:type="gramEnd"/>
-      <w:r>
-        <w:t xml:space="preserve"> Limnology and </w:t>
-      </w:r>
-      <w:proofErr w:type="spellStart"/>
-      <w:r>
-        <w:t>Oceaography</w:t>
-      </w:r>
-      <w:proofErr w:type="spellEnd"/>
-      <w:r>
-        <w:t xml:space="preserve">, 14:801-805. </w:t>
-      </w:r>
-    </w:p>
-    <w:p>
-      <w:pPr>
-        <w:spacing w:line="480" w:lineRule="auto"/>
-        <w:ind w:left="720" w:hanging="720"/>
-      </w:pPr>
-    </w:p>
-    <w:p>
-      <w:pPr>
-        <w:spacing w:line="480" w:lineRule="auto"/>
-        <w:ind w:left="720" w:hanging="720"/>
-      </w:pPr>
-      <w:proofErr w:type="spellStart"/>
-      <w:r>
-        <w:t>Hobbie</w:t>
-      </w:r>
-      <w:proofErr w:type="spellEnd"/>
-      <w:r>
-        <w:t xml:space="preserve"> JE. 1980. Major Findings. </w:t>
-      </w:r>
-      <w:proofErr w:type="gramStart"/>
-      <w:r>
-        <w:t xml:space="preserve">In </w:t>
-      </w:r>
-      <w:proofErr w:type="spellStart"/>
-      <w:r>
-        <w:t>Hobbie</w:t>
-      </w:r>
-      <w:proofErr w:type="spellEnd"/>
-      <w:r>
-        <w:t xml:space="preserve"> JE, editor.</w:t>
-      </w:r>
-      <w:proofErr w:type="gramEnd"/>
-      <w:r>
         <w:t xml:space="preserve"> </w:t>
       </w:r>
-      <w:proofErr w:type="gramStart"/>
-      <w:r>
-        <w:t>Limnology of Tundra Ponds.</w:t>
-      </w:r>
-      <w:proofErr w:type="gramEnd"/>
-      <w:r>
-        <w:t xml:space="preserve">  </w:t>
-      </w:r>
-      <w:proofErr w:type="gramStart"/>
-      <w:r>
-        <w:t xml:space="preserve">Stroudsburg, PA, Dowden, </w:t>
-      </w:r>
-      <w:proofErr w:type="spellStart"/>
-      <w:r>
-        <w:t>Hutchensen</w:t>
-      </w:r>
-      <w:proofErr w:type="spellEnd"/>
-      <w:r>
-        <w:t>, and Ross.</w:t>
-      </w:r>
-      <w:proofErr w:type="gramEnd"/>
-    </w:p>
-    <w:p>
-      <w:pPr>
-        <w:spacing w:line="480" w:lineRule="auto"/>
-        <w:ind w:left="720" w:hanging="720"/>
-      </w:pPr>
-    </w:p>
-    <w:p>
-      <w:pPr>
-        <w:spacing w:line="480" w:lineRule="auto"/>
-        <w:ind w:left="720" w:hanging="720"/>
-      </w:pPr>
-      <w:r>
-        <w:t>Houser</w:t>
-      </w:r>
-      <w:r>
-        <w:t xml:space="preserve"> JN</w:t>
-      </w:r>
-      <w:r>
-        <w:t xml:space="preserve">. </w:t>
-      </w:r>
-      <w:r>
-        <w:t xml:space="preserve">2006. </w:t>
-      </w:r>
-      <w:r>
-        <w:t xml:space="preserve">Water color affects the stratification, surface temperature, heat content, and mean </w:t>
-      </w:r>
-      <w:proofErr w:type="spellStart"/>
-      <w:r>
-        <w:t>epilimnetic</w:t>
-      </w:r>
-      <w:proofErr w:type="spellEnd"/>
-      <w:r>
-        <w:t xml:space="preserve"> irradiance of small lakes. Canadian Journal Of Fisheries And Aquatic Scienc</w:t>
-      </w:r>
-      <w:r>
-        <w:t>es, 63(11)</w:t>
-      </w:r>
-      <w:proofErr w:type="gramStart"/>
-      <w:r>
-        <w:t>:2447</w:t>
-      </w:r>
-      <w:proofErr w:type="gramEnd"/>
-      <w:r>
-        <w:t>-2455.</w:t>
-      </w:r>
-    </w:p>
-    <w:p>
-      <w:pPr>
-        <w:spacing w:line="480" w:lineRule="auto"/>
-        <w:ind w:left="720" w:hanging="720"/>
-      </w:pPr>
-    </w:p>
-    <w:p>
-      <w:pPr>
-        <w:spacing w:line="480" w:lineRule="auto"/>
-        <w:ind w:left="720" w:hanging="720"/>
-      </w:pPr>
-      <w:r>
-        <w:t>Keller</w:t>
-      </w:r>
-      <w:r>
-        <w:t xml:space="preserve"> W</w:t>
-      </w:r>
-      <w:r>
-        <w:t>, Paterson</w:t>
+      <w:proofErr w:type="spellStart"/>
+      <w:r>
+        <w:t>Hydrobiologia</w:t>
+      </w:r>
+      <w:proofErr w:type="spellEnd"/>
+      <w:r>
+        <w:t>, 455:189-201</w:t>
+      </w:r>
+      <w:r>
+        <w:t>.</w:t>
       </w:r>
       <w:r>
         <w:t xml:space="preserve"> </w:t>
-      </w:r>
-      <w:proofErr w:type="gramStart"/>
-      <w:r>
-        <w:t>AM</w:t>
-      </w:r>
-      <w:proofErr w:type="gramEnd"/>
-      <w:r>
-        <w:t>, Somers</w:t>
-      </w:r>
-      <w:r>
-        <w:t xml:space="preserve"> KM</w:t>
-      </w:r>
-      <w:r>
-        <w:t>, Dillon</w:t>
-      </w:r>
-      <w:r>
-        <w:t xml:space="preserve"> PS</w:t>
-      </w:r>
-      <w:r>
-        <w:t xml:space="preserve">, </w:t>
-      </w:r>
-      <w:proofErr w:type="spellStart"/>
-      <w:r>
-        <w:t>Heneberry</w:t>
-      </w:r>
-      <w:proofErr w:type="spellEnd"/>
-      <w:r>
-        <w:t xml:space="preserve"> J</w:t>
-      </w:r>
-      <w:r>
-        <w:t>, Ford</w:t>
-      </w:r>
-      <w:r>
-        <w:t xml:space="preserve"> A</w:t>
-      </w:r>
-      <w:r>
-        <w:t>.</w:t>
-      </w:r>
-      <w:r>
-        <w:t xml:space="preserve"> 2008.</w:t>
-      </w:r>
-      <w:r>
-        <w:t xml:space="preserve"> Relationships between </w:t>
-      </w:r>
-      <w:r>
-        <w:t>dissolved</w:t>
-      </w:r>
-      <w:r>
-        <w:t xml:space="preserve"> organic carbon concentrations, weather, and acidification in small Boreal Shield lakes. Canadian Journal of Fisheries and A</w:t>
-      </w:r>
-      <w:r>
-        <w:t>quatic Science, 65:786-795</w:t>
-      </w:r>
-      <w:r>
-        <w:t xml:space="preserve">. </w:t>
-      </w:r>
-    </w:p>
-    <w:p>
-      <w:pPr>
-        <w:spacing w:line="480" w:lineRule="auto"/>
-        <w:ind w:left="720" w:hanging="720"/>
-      </w:pPr>
-    </w:p>
-    <w:p>
-      <w:pPr>
-        <w:spacing w:line="480" w:lineRule="auto"/>
-        <w:ind w:left="720" w:hanging="720"/>
-      </w:pPr>
-      <w:proofErr w:type="spellStart"/>
-      <w:r>
-        <w:t>Kristensen</w:t>
-      </w:r>
-      <w:proofErr w:type="spellEnd"/>
-      <w:r>
-        <w:t xml:space="preserve"> E</w:t>
-      </w:r>
-      <w:r>
-        <w:t xml:space="preserve">. </w:t>
-      </w:r>
-      <w:r>
-        <w:t xml:space="preserve">2000. </w:t>
-      </w:r>
-      <w:proofErr w:type="gramStart"/>
-      <w:r>
-        <w:t xml:space="preserve">Organic matter </w:t>
-      </w:r>
-      <w:proofErr w:type="spellStart"/>
-      <w:r>
-        <w:t>diagenesis</w:t>
-      </w:r>
-      <w:proofErr w:type="spellEnd"/>
-      <w:r>
-        <w:t xml:space="preserve"> at the </w:t>
-      </w:r>
-      <w:proofErr w:type="spellStart"/>
-      <w:r>
-        <w:t>oxic</w:t>
-      </w:r>
-      <w:proofErr w:type="spellEnd"/>
-      <w:r>
-        <w:t>/anoxic interface in coastal marine sediments, with emphasis on the role of burrowing animals.</w:t>
-      </w:r>
-      <w:proofErr w:type="gramEnd"/>
-      <w:r>
-        <w:t xml:space="preserve"> </w:t>
-      </w:r>
-      <w:proofErr w:type="spellStart"/>
-      <w:r>
-        <w:t>Hydrobiol</w:t>
-      </w:r>
-      <w:r>
-        <w:t>ogia</w:t>
-      </w:r>
-      <w:proofErr w:type="spellEnd"/>
-      <w:r>
-        <w:t>, 426:1-24</w:t>
-      </w:r>
-      <w:r>
-        <w:t xml:space="preserve">. </w:t>
-      </w:r>
-    </w:p>
-    <w:p>
-      <w:pPr>
-        <w:spacing w:line="480" w:lineRule="auto"/>
-        <w:ind w:left="720" w:hanging="720"/>
-      </w:pPr>
-    </w:p>
-    <w:p>
-      <w:pPr>
-        <w:spacing w:line="480" w:lineRule="auto"/>
-        <w:ind w:left="720" w:hanging="720"/>
-      </w:pPr>
-      <w:r>
-        <w:t>Levine</w:t>
-      </w:r>
-      <w:r>
-        <w:t xml:space="preserve"> MA, </w:t>
-      </w:r>
-      <w:r>
-        <w:t>Whalen</w:t>
-      </w:r>
-      <w:r>
-        <w:t xml:space="preserve"> SC</w:t>
-      </w:r>
-      <w:r>
-        <w:t xml:space="preserve">. </w:t>
-      </w:r>
-      <w:r>
-        <w:t xml:space="preserve">2001. </w:t>
-      </w:r>
-      <w:proofErr w:type="gramStart"/>
-      <w:r>
-        <w:t xml:space="preserve">Nutrient limitation </w:t>
-      </w:r>
-      <w:r>
-        <w:t>of phytoplankton production in A</w:t>
-      </w:r>
-      <w:r>
-        <w:t>laskan arctic foothill lakes.</w:t>
-      </w:r>
-      <w:proofErr w:type="gramEnd"/>
-      <w:r>
-        <w:t xml:space="preserve"> </w:t>
-      </w:r>
-      <w:proofErr w:type="spellStart"/>
-      <w:r>
-        <w:t>Hydrobiologia</w:t>
-      </w:r>
-      <w:proofErr w:type="spellEnd"/>
-      <w:r>
-        <w:t>, 455:189-201</w:t>
-      </w:r>
-      <w:r>
-        <w:t>.</w:t>
-      </w:r>
-      <w:r>
-        <w:t xml:space="preserve"> </w:t>
-      </w:r>
-    </w:p>
-    <w:p>
-      <w:pPr>
-        <w:spacing w:line="480" w:lineRule="auto"/>
-        <w:ind w:left="720" w:hanging="720"/>
-      </w:pPr>
-      <w:r>
-        <w:t xml:space="preserve">Livingstone DM, </w:t>
-      </w:r>
-      <w:proofErr w:type="spellStart"/>
-      <w:r>
-        <w:t>Imboden</w:t>
-      </w:r>
-      <w:proofErr w:type="spellEnd"/>
-      <w:r>
-        <w:t xml:space="preserve"> DM. 1996. The prediction of </w:t>
-      </w:r>
-      <w:proofErr w:type="spellStart"/>
-      <w:r>
-        <w:t>hypolimnetic</w:t>
-      </w:r>
-      <w:proofErr w:type="spellEnd"/>
-      <w:r>
-        <w:t xml:space="preserve"> oxygen profiles: a plea for a deductive approach. Canadian Journal of Fisheries and Aquatic Sciences, 53:924-932.</w:t>
       </w:r>
     </w:p>
     <w:p>
@@ -25505,7 +25168,6 @@
         <w:spacing w:line="480" w:lineRule="auto"/>
         <w:ind w:firstLine="0"/>
       </w:pPr>
-      <w:bookmarkStart w:id="0" w:name="_GoBack"/>
       <w:r>
         <w:rPr>
           <w:noProof/>
@@ -25552,7 +25214,6 @@
           </wp:inline>
         </w:drawing>
       </w:r>
-      <w:bookmarkEnd w:id="0"/>
       <w:r>
         <w:t>Figure 1</w:t>
       </w:r>
@@ -27750,7 +27411,7 @@
 </file>
 
 <file path=customXml/itemProps1.xml><?xml version="1.0" encoding="utf-8"?>
-<ds:datastoreItem xmlns:ds="http://schemas.openxmlformats.org/officeDocument/2006/customXml" ds:itemID="{5FE61A3C-26B9-5B4D-AC98-AD268036B26F}">
+<ds:datastoreItem xmlns:ds="http://schemas.openxmlformats.org/officeDocument/2006/customXml" ds:itemID="{D4026857-9793-2D43-8874-B1585400E11A}">
   <ds:schemaRefs>
     <ds:schemaRef ds:uri="http://schemas.openxmlformats.org/officeDocument/2006/bibliography"/>
   </ds:schemaRefs>

</xml_diff>

<commit_message>
completed final changes to the editor revisions:  added merged map, explained repeated measures ANOVA, corrected figure numbers
</commit_message>
<xml_diff>
--- a/revisions/lakeTransMS_second_revision_inland_waters.docx
+++ b/revisions/lakeTransMS_second_revision_inland_waters.docx
@@ -1707,47 +1707,26 @@
         <w:ind w:firstLine="922"/>
       </w:pPr>
       <w:r>
-        <w:rPr>
-          <w:highlight w:val="yellow"/>
-        </w:rPr>
         <w:t>Lake areas and maximum depths were determined as part of a group sampling effort</w:t>
       </w:r>
       <w:r>
-        <w:rPr>
-          <w:highlight w:val="yellow"/>
-        </w:rPr>
         <w:t>.</w:t>
       </w:r>
       <w:r>
-        <w:rPr>
-          <w:highlight w:val="yellow"/>
-        </w:rPr>
         <w:t xml:space="preserve"> </w:t>
       </w:r>
       <w:r>
-        <w:rPr>
-          <w:highlight w:val="yellow"/>
-        </w:rPr>
         <w:t>L</w:t>
       </w:r>
       <w:r>
-        <w:rPr>
-          <w:highlight w:val="yellow"/>
-        </w:rPr>
         <w:t xml:space="preserve">ake watershed areas were calculated using a digital elevation model and the hydrology toolset in </w:t>
       </w:r>
       <w:proofErr w:type="spellStart"/>
       <w:r>
-        <w:rPr>
-          <w:highlight w:val="yellow"/>
-        </w:rPr>
         <w:t>ArcMap</w:t>
       </w:r>
       <w:proofErr w:type="spellEnd"/>
       <w:r>
-        <w:rPr>
-          <w:highlight w:val="yellow"/>
-        </w:rPr>
         <w:t xml:space="preserve"> GIS software (ESRI 2006).</w:t>
       </w:r>
       <w:r>
@@ -1812,7 +1791,13 @@
       </w:r>
       <w:proofErr w:type="spellEnd"/>
       <w:r>
-        <w:t xml:space="preserve"> Lake with surface areas of 4.0, 4.2, and 2.5 ha, and depths of 4, 5, and 10 m, respectively (Fig. 2). </w:t>
+        <w:t xml:space="preserve"> Lake with surface areas of 4.0, 4.2, and 2.5 ha, and depths of 4, 5</w:t>
+      </w:r>
+      <w:r>
+        <w:t>, and 10 m, respectively (Fig. 1</w:t>
+      </w:r>
+      <w:r>
+        <w:t xml:space="preserve">). </w:t>
       </w:r>
       <w:r>
         <w:t xml:space="preserve">The percent organic matter of the surface sediments (0 – 1cm) above the thermocline </w:t>
@@ -2379,15 +2364,34 @@
         <w:t xml:space="preserve"> </w:t>
       </w:r>
       <w:r>
-        <w:t xml:space="preserve">oxygen concentration of the overlying water and sediment source on SOD was evaluated using </w:t>
-      </w:r>
-      <w:proofErr w:type="gramStart"/>
-      <w:r>
-        <w:t>a repeated measures</w:t>
-      </w:r>
-      <w:proofErr w:type="gramEnd"/>
-      <w:r>
-        <w:t xml:space="preserve"> ANCOVA. Analyses were performed in JMP (JMP, Ver. 4.0.4. </w:t>
+        <w:t xml:space="preserve">oxygen concentration of the overlying water and sediment source on SOD was evaluated using a </w:t>
+      </w:r>
+      <w:r>
+        <w:rPr>
+          <w:color w:val="FF0000"/>
+        </w:rPr>
+        <w:t>linear mixed model with</w:t>
+      </w:r>
+      <w:r>
+        <w:t xml:space="preserve"> </w:t>
+      </w:r>
+      <w:r>
+        <w:rPr>
+          <w:color w:val="FF0000"/>
+        </w:rPr>
+        <w:t>restricted maximum likelihood</w:t>
+      </w:r>
+      <w:r>
+        <w:t xml:space="preserve"> </w:t>
+      </w:r>
+      <w:r>
+        <w:rPr>
+          <w:color w:val="FF0000"/>
+        </w:rPr>
+        <w:t>(REML)</w:t>
+      </w:r>
+      <w:r>
+        <w:t xml:space="preserve">. Analyses were performed in JMP (JMP, Ver. 4.0.4. </w:t>
       </w:r>
       <w:proofErr w:type="gramStart"/>
       <w:r>
@@ -2687,7 +2691,13 @@
         <w:t xml:space="preserve">in each of the years </w:t>
       </w:r>
       <w:r>
-        <w:t>(Fig. 3)</w:t>
+        <w:t>(</w:t>
+      </w:r>
+      <w:r>
+        <w:t>Fig. 2</w:t>
+      </w:r>
+      <w:r>
+        <w:t>)</w:t>
       </w:r>
       <w:r>
         <w:t xml:space="preserve">. </w:t>
@@ -2765,7 +2775,13 @@
         <w:t>2</w:t>
       </w:r>
       <w:r>
-        <w:t xml:space="preserve"> = 0.17, p = 0.185) (Fig. 4). </w:t>
+        <w:t xml:space="preserve"> = 0.17, p = 0.185) (</w:t>
+      </w:r>
+      <w:r>
+        <w:t>Fig. 3</w:t>
+      </w:r>
+      <w:r>
+        <w:t xml:space="preserve">). </w:t>
       </w:r>
     </w:p>
     <w:p>
@@ -2836,7 +2852,13 @@
       </w:r>
       <w:proofErr w:type="spellEnd"/>
       <w:r>
-        <w:t xml:space="preserve"> (Fig. 5). </w:t>
+        <w:t xml:space="preserve"> (</w:t>
+      </w:r>
+      <w:r>
+        <w:t>Fig. 4</w:t>
+      </w:r>
+      <w:r>
+        <w:t xml:space="preserve">). </w:t>
       </w:r>
       <w:proofErr w:type="spellStart"/>
       <w:r>
@@ -2928,7 +2950,13 @@
         <w:t>,</w:t>
       </w:r>
       <w:r>
-        <w:t xml:space="preserve"> was intermediate (Fig. 5). </w:t>
+        <w:t xml:space="preserve"> was intermediate (</w:t>
+      </w:r>
+      <w:r>
+        <w:t>Fig. 4</w:t>
+      </w:r>
+      <w:r>
+        <w:t xml:space="preserve">). </w:t>
       </w:r>
     </w:p>
     <w:p>
@@ -3120,7 +3148,13 @@
         <w:t>-1</w:t>
       </w:r>
       <w:r>
-        <w:t xml:space="preserve"> per degree C) and no significant interaction between temperature and sediment source (Fig. 6; Table 3). After accounting for the variation due to temperature there remained a significant effect of sediment source on SOD (Table </w:t>
+        <w:t xml:space="preserve"> per degree C) and no significant interaction between temperature and sediment source (</w:t>
+      </w:r>
+      <w:r>
+        <w:t>Fig. 5</w:t>
+      </w:r>
+      <w:r>
+        <w:t xml:space="preserve">; Table 3). After accounting for the variation due to temperature there remained a significant effect of sediment source on SOD (Table </w:t>
       </w:r>
       <w:r>
         <w:t>3</w:t>
@@ -3238,7 +3272,13 @@
         <w:t>-1</w:t>
       </w:r>
       <w:r>
-        <w:t xml:space="preserve"> (Fig. 7). The highest SOD </w:t>
+        <w:t xml:space="preserve"> (</w:t>
+      </w:r>
+      <w:r>
+        <w:t>Fig. 6</w:t>
+      </w:r>
+      <w:r>
+        <w:t xml:space="preserve">). The highest SOD </w:t>
       </w:r>
       <w:r>
         <w:t>values</w:t>
@@ -3440,7 +3480,19 @@
         <w:rPr>
           <w:color w:val="FF0000"/>
         </w:rPr>
-        <w:t>(Fig. 3)</w:t>
+        <w:t>(</w:t>
+      </w:r>
+      <w:r>
+        <w:rPr>
+          <w:color w:val="FF0000"/>
+        </w:rPr>
+        <w:t>Fig. 2</w:t>
+      </w:r>
+      <w:r>
+        <w:rPr>
+          <w:color w:val="FF0000"/>
+        </w:rPr>
+        <w:t>)</w:t>
       </w:r>
       <w:r>
         <w:t xml:space="preserve">, which is consistent with the hypothesis that water clarity is a principal factor controlling thermocline </w:t>
@@ -4148,7 +4200,19 @@
         <w:rPr>
           <w:color w:val="FF0000"/>
         </w:rPr>
-        <w:t>(Fig. 6)</w:t>
+        <w:t>(</w:t>
+      </w:r>
+      <w:r>
+        <w:rPr>
+          <w:color w:val="FF0000"/>
+        </w:rPr>
+        <w:t>Fig. 5</w:t>
+      </w:r>
+      <w:r>
+        <w:rPr>
+          <w:color w:val="FF0000"/>
+        </w:rPr>
+        <w:t>)</w:t>
       </w:r>
       <w:r>
         <w:t xml:space="preserve">. This range of measurements is similar to the SOD range of 1.6 to 33 </w:t>
@@ -4406,7 +4470,19 @@
         <w:rPr>
           <w:color w:val="FF0000"/>
         </w:rPr>
-        <w:t>(Fig. 6)</w:t>
+        <w:t>(</w:t>
+      </w:r>
+      <w:r>
+        <w:rPr>
+          <w:color w:val="FF0000"/>
+        </w:rPr>
+        <w:t>Fig. 5</w:t>
+      </w:r>
+      <w:r>
+        <w:rPr>
+          <w:color w:val="FF0000"/>
+        </w:rPr>
+        <w:t>)</w:t>
       </w:r>
       <w:r>
         <w:t xml:space="preserve">. Pace and Prairie (2005) calculate a mean slope of 0.65 ± 1 for the log–log SOD to temperature relationship in </w:t>
@@ -4695,7 +4771,21 @@
         <w:rPr>
           <w:color w:val="FF0000"/>
         </w:rPr>
-        <w:t xml:space="preserve">SOD (Fig. 7).   Given that we used the reduction in </w:t>
+        <w:t>SOD (</w:t>
+      </w:r>
+      <w:bookmarkStart w:id="0" w:name="_GoBack"/>
+      <w:r>
+        <w:rPr>
+          <w:color w:val="FF0000"/>
+        </w:rPr>
+        <w:t>Fig. 6</w:t>
+      </w:r>
+      <w:bookmarkEnd w:id="0"/>
+      <w:r>
+        <w:rPr>
+          <w:color w:val="FF0000"/>
+        </w:rPr>
+        <w:t xml:space="preserve">).   Given that we used the reduction in </w:t>
       </w:r>
       <w:r>
         <w:rPr>
@@ -5381,12 +5471,7 @@
       </w:r>
       <w:proofErr w:type="spellEnd"/>
       <w:r>
-        <w:t xml:space="preserve"> Loft</w:t>
-      </w:r>
-      <w:bookmarkStart w:id="0" w:name="_GoBack"/>
-      <w:bookmarkEnd w:id="0"/>
-      <w:r>
-        <w:t xml:space="preserve">on performed the </w:t>
+        <w:t xml:space="preserve"> Lofton performed the </w:t>
       </w:r>
       <w:proofErr w:type="spellStart"/>
       <w:r>
@@ -21250,15 +21335,65 @@
         <w:ind w:firstLine="0"/>
       </w:pPr>
       <w:r>
-        <w:t xml:space="preserve">Table 4. Results </w:t>
-      </w:r>
-      <w:proofErr w:type="gramStart"/>
-      <w:r>
-        <w:t>of a repeated measures</w:t>
-      </w:r>
-      <w:proofErr w:type="gramEnd"/>
-      <w:r>
-        <w:t xml:space="preserve"> ANCOVA assessing the effect of the oxygen concentration in the overlying water (Oxygen) and the source of the sediments (Lake) on sediment oxygen demand from the oxygen availability experiment. </w:t>
+        <w:t xml:space="preserve">Table 4. Results of </w:t>
+      </w:r>
+      <w:r>
+        <w:t>the fixed factor tests in the linear mixed model</w:t>
+      </w:r>
+      <w:r>
+        <w:t xml:space="preserve"> assessing the effect of the oxygen concentration in the overlying water (Oxygen) and the source of the sediments (Lake) on sediment oxygen demand from the oxygen availability experiment.</w:t>
+      </w:r>
+      <w:r>
+        <w:t xml:space="preserve">  The degrees of freedom for each fixed factor is indicated by </w:t>
+      </w:r>
+      <w:proofErr w:type="spellStart"/>
+      <w:r>
+        <w:rPr>
+          <w:i/>
+        </w:rPr>
+        <w:t>df</w:t>
+      </w:r>
+      <w:proofErr w:type="spellEnd"/>
+      <w:r>
+        <w:t xml:space="preserve">, the denominator degrees of freedom is indicated by </w:t>
+      </w:r>
+      <w:proofErr w:type="spellStart"/>
+      <w:r>
+        <w:rPr>
+          <w:rStyle w:val="Emphasis"/>
+          <w:rFonts w:eastAsia="Times New Roman"/>
+          <w:bCs/>
+        </w:rPr>
+        <w:t>df</w:t>
+      </w:r>
+      <w:r>
+        <w:rPr>
+          <w:rStyle w:val="Emphasis"/>
+          <w:rFonts w:eastAsia="Times New Roman"/>
+          <w:bCs/>
+          <w:vertAlign w:val="subscript"/>
+        </w:rPr>
+        <w:t>denom</w:t>
+      </w:r>
+      <w:proofErr w:type="spellEnd"/>
+      <w:r>
+        <w:rPr>
+          <w:rStyle w:val="Emphasis"/>
+          <w:rFonts w:eastAsia="Times New Roman"/>
+          <w:bCs/>
+          <w:i w:val="0"/>
+          <w:vertAlign w:val="subscript"/>
+        </w:rPr>
+        <w:t xml:space="preserve">, </w:t>
+      </w:r>
+      <w:r>
+        <w:rPr>
+          <w:rStyle w:val="Emphasis"/>
+          <w:rFonts w:eastAsia="Times New Roman"/>
+          <w:bCs/>
+          <w:i w:val="0"/>
+        </w:rPr>
+        <w:t>F is the F-statistic and P is the p-value for the test that the fixed factor is significant in the linear mixed model.</w:t>
       </w:r>
     </w:p>
     <w:tbl>
@@ -24961,7 +25096,13 @@
         <w:t>Figure 1. M</w:t>
       </w:r>
       <w:r>
-        <w:t xml:space="preserve">ap of the lakes used in the survey. </w:t>
+        <w:t>ap of the lakes used in the survey</w:t>
+      </w:r>
+      <w:r>
+        <w:t xml:space="preserve"> (shaded grey) and in the incubation experiments</w:t>
+      </w:r>
+      <w:r>
+        <w:t xml:space="preserve">. </w:t>
       </w:r>
     </w:p>
     <w:p>
@@ -24971,13 +25112,57 @@
         <w:ind w:firstLine="0"/>
       </w:pPr>
       <w:r>
-        <w:t xml:space="preserve">Figure 2. </w:t>
-      </w:r>
-      <w:r>
-        <w:t>M</w:t>
-      </w:r>
-      <w:r>
-        <w:t xml:space="preserve">ap of the lakes used in the incubation experiments. </w:t>
+        <w:t>Figure 2</w:t>
+      </w:r>
+      <w:r>
+        <w:t>. The relationship between thermocline depth and light attenuation coefficient (</w:t>
+      </w:r>
+      <w:proofErr w:type="spellStart"/>
+      <w:r>
+        <w:t>K</w:t>
+      </w:r>
+      <w:r>
+        <w:rPr>
+          <w:vertAlign w:val="subscript"/>
+        </w:rPr>
+        <w:t>d</w:t>
+      </w:r>
+      <w:proofErr w:type="spellEnd"/>
+      <w:r>
+        <w:t>) in surveys conducted between 2006 and 200</w:t>
+      </w:r>
+      <w:r>
+        <w:t>8. The line represents the best-</w:t>
+      </w:r>
+      <w:r>
+        <w:t>fit least squares regression for 2006 (p = 0.001, r</w:t>
+      </w:r>
+      <w:r>
+        <w:rPr>
+          <w:vertAlign w:val="superscript"/>
+        </w:rPr>
+        <w:t>2</w:t>
+      </w:r>
+      <w:r>
+        <w:t xml:space="preserve"> = 0.55), 2007 (p = 0.04, r</w:t>
+      </w:r>
+      <w:r>
+        <w:rPr>
+          <w:vertAlign w:val="superscript"/>
+        </w:rPr>
+        <w:t>2</w:t>
+      </w:r>
+      <w:r>
+        <w:t xml:space="preserve"> = 0.36), and 2008 (p = 0.001, r</w:t>
+      </w:r>
+      <w:r>
+        <w:rPr>
+          <w:vertAlign w:val="superscript"/>
+        </w:rPr>
+        <w:t>2</w:t>
+      </w:r>
+      <w:r>
+        <w:t xml:space="preserve"> = 0.51).</w:t>
       </w:r>
     </w:p>
     <w:p>
@@ -24987,7 +25172,14 @@
         <w:ind w:firstLine="0"/>
       </w:pPr>
       <w:r>
-        <w:t>Figure 3. The relationship between thermocline depth and light attenuation coefficient (</w:t>
+        <w:t>Figure 3</w:t>
+      </w:r>
+      <w:r>
+        <w:t xml:space="preserve">. </w:t>
+      </w:r>
+      <w:proofErr w:type="gramStart"/>
+      <w:r>
+        <w:t>The relationship between the dissolved organic carbon (DOC) concentration and light attenuation coefficient (</w:t>
       </w:r>
       <w:proofErr w:type="spellStart"/>
       <w:r>
@@ -25001,40 +25193,11 @@
       </w:r>
       <w:proofErr w:type="spellEnd"/>
       <w:r>
-        <w:t>) in surveys conducted between 2006 and 200</w:t>
-      </w:r>
-      <w:r>
-        <w:t>8. The line represents the best-</w:t>
-      </w:r>
-      <w:r>
-        <w:t>fit least squares regression for 2006 (p = 0.001, r</w:t>
-      </w:r>
-      <w:r>
-        <w:rPr>
-          <w:vertAlign w:val="superscript"/>
-        </w:rPr>
-        <w:t>2</w:t>
-      </w:r>
-      <w:r>
-        <w:t xml:space="preserve"> = 0.55), 2007 (p = 0.04, r</w:t>
-      </w:r>
-      <w:r>
-        <w:rPr>
-          <w:vertAlign w:val="superscript"/>
-        </w:rPr>
-        <w:t>2</w:t>
-      </w:r>
-      <w:r>
-        <w:t xml:space="preserve"> = 0.36), and 2008 (p = 0.001, r</w:t>
-      </w:r>
-      <w:r>
-        <w:rPr>
-          <w:vertAlign w:val="superscript"/>
-        </w:rPr>
-        <w:t>2</w:t>
-      </w:r>
-      <w:r>
-        <w:t xml:space="preserve"> = 0.51).</w:t>
+        <w:t>) in the lakes sampled in 2007 and 2008.</w:t>
+      </w:r>
+      <w:proofErr w:type="gramEnd"/>
+      <w:r>
+        <w:t xml:space="preserve"> </w:t>
       </w:r>
     </w:p>
     <w:p>
@@ -25044,11 +25207,10 @@
         <w:ind w:firstLine="0"/>
       </w:pPr>
       <w:r>
-        <w:t xml:space="preserve">Figure 4. </w:t>
-      </w:r>
-      <w:proofErr w:type="gramStart"/>
-      <w:r>
-        <w:t>The relationship between the dissolved organic carbon (DOC) concentration and light attenuation coefficient (</w:t>
+        <w:t>Figure 4</w:t>
+      </w:r>
+      <w:r>
+        <w:t>. The relationship between the light attenuation coefficient (</w:t>
       </w:r>
       <w:proofErr w:type="spellStart"/>
       <w:r>
@@ -25062,11 +25224,40 @@
       </w:r>
       <w:proofErr w:type="spellEnd"/>
       <w:r>
-        <w:t>) in the lakes sampled in 2007 and 2008.</w:t>
-      </w:r>
-      <w:proofErr w:type="gramEnd"/>
+        <w:t xml:space="preserve">) and Z-score standardized dissolved organic carbon (DOC), </w:t>
+      </w:r>
+      <w:proofErr w:type="spellStart"/>
+      <w:r>
+        <w:t>chromophoric</w:t>
+      </w:r>
+      <w:proofErr w:type="spellEnd"/>
+      <w:r>
+        <w:t xml:space="preserve"> dissolved organic matter (</w:t>
+      </w:r>
+      <w:proofErr w:type="spellStart"/>
+      <w:r>
+        <w:t>cDOM</w:t>
+      </w:r>
+      <w:proofErr w:type="spellEnd"/>
+      <w:r>
+        <w:t>), or natural log transformed chlorophyll a (</w:t>
+      </w:r>
+      <w:proofErr w:type="spellStart"/>
+      <w:r>
+        <w:t>Chl</w:t>
+      </w:r>
+      <w:proofErr w:type="spellEnd"/>
       <w:r>
         <w:t xml:space="preserve"> </w:t>
+      </w:r>
+      <w:r>
+        <w:rPr>
+          <w:i/>
+        </w:rPr>
+        <w:t>a</w:t>
+      </w:r>
+      <w:r>
+        <w:t xml:space="preserve">) concentrations in the lakes sampled in 2008. </w:t>
       </w:r>
     </w:p>
     <w:p>
@@ -25076,54 +25267,18 @@
         <w:ind w:firstLine="0"/>
       </w:pPr>
       <w:r>
-        <w:t>Figure 5. The relationship between the light attenuation coefficient (</w:t>
-      </w:r>
-      <w:proofErr w:type="spellStart"/>
-      <w:r>
-        <w:t>K</w:t>
-      </w:r>
-      <w:r>
-        <w:rPr>
-          <w:vertAlign w:val="subscript"/>
-        </w:rPr>
-        <w:t>d</w:t>
-      </w:r>
-      <w:proofErr w:type="spellEnd"/>
-      <w:r>
-        <w:t xml:space="preserve">) and Z-score standardized dissolved organic carbon (DOC), </w:t>
-      </w:r>
-      <w:proofErr w:type="spellStart"/>
-      <w:r>
-        <w:t>chromophoric</w:t>
-      </w:r>
-      <w:proofErr w:type="spellEnd"/>
-      <w:r>
-        <w:t xml:space="preserve"> dissolved organic matter (</w:t>
-      </w:r>
-      <w:proofErr w:type="spellStart"/>
-      <w:r>
-        <w:t>cDOM</w:t>
-      </w:r>
-      <w:proofErr w:type="spellEnd"/>
-      <w:r>
-        <w:t>), or natural log transformed chlorophyll a (</w:t>
-      </w:r>
-      <w:proofErr w:type="spellStart"/>
-      <w:r>
-        <w:t>Chl</w:t>
-      </w:r>
-      <w:proofErr w:type="spellEnd"/>
-      <w:r>
-        <w:t xml:space="preserve"> </w:t>
-      </w:r>
-      <w:r>
-        <w:rPr>
-          <w:i/>
-        </w:rPr>
-        <w:t>a</w:t>
-      </w:r>
-      <w:r>
-        <w:t xml:space="preserve">) concentrations in the lakes sampled in 2008. </w:t>
+        <w:t>Figure 5</w:t>
+      </w:r>
+      <w:r>
+        <w:t xml:space="preserve">. </w:t>
+      </w:r>
+      <w:proofErr w:type="gramStart"/>
+      <w:r>
+        <w:t>The relationship between temperature and sediment oxygen demand (SOD).</w:t>
+      </w:r>
+      <w:proofErr w:type="gramEnd"/>
+      <w:r>
+        <w:t xml:space="preserve"> Each point represents the SOD from one core. The dashed line is the least squares regression based on the ANCOVA of temperature and sediment source. </w:t>
       </w:r>
     </w:p>
     <w:p>
@@ -25133,15 +25288,24 @@
         <w:ind w:firstLine="0"/>
       </w:pPr>
       <w:r>
-        <w:t xml:space="preserve">Figure 6. </w:t>
+        <w:t>Figure 6</w:t>
+      </w:r>
+      <w:r>
+        <w:t xml:space="preserve">. </w:t>
       </w:r>
       <w:proofErr w:type="gramStart"/>
       <w:r>
-        <w:t>The relationship between temperature and sediment oxygen demand (SOD).</w:t>
+        <w:t>The effect of bottom water oxygen concentration on sediment oxygen demand (SOD) in sediments from lakes GTH 91, S-3, and E-4.</w:t>
       </w:r>
       <w:proofErr w:type="gramEnd"/>
       <w:r>
-        <w:t xml:space="preserve"> Each point represents the SOD from one core. The dashed line is the least squares regression based on the ANCOVA of temperature and sediment source. </w:t>
+        <w:t xml:space="preserve"> Each point represents SOD from a single core and the dashed lines represent the least squares regression based on the </w:t>
+      </w:r>
+      <w:r>
+        <w:t>linear mixed model</w:t>
+      </w:r>
+      <w:r>
+        <w:t xml:space="preserve"> of all three lakes. </w:t>
       </w:r>
     </w:p>
     <w:p>
@@ -25150,17 +25314,6 @@
         <w:spacing w:line="480" w:lineRule="auto"/>
         <w:ind w:firstLine="0"/>
       </w:pPr>
-      <w:r>
-        <w:t xml:space="preserve">Figure 7. </w:t>
-      </w:r>
-      <w:proofErr w:type="gramStart"/>
-      <w:r>
-        <w:t>The effect of bottom water oxygen concentration on sediment oxygen demand (SOD) in sediments from lakes GTH 91, S-3, and E-4.</w:t>
-      </w:r>
-      <w:proofErr w:type="gramEnd"/>
-      <w:r>
-        <w:t xml:space="preserve"> Each point represents SOD from a single core and the dashed lines represent the least squares regression based on the repeated measures ANCOVA of all three lakes. </w:t>
-      </w:r>
     </w:p>
     <w:p>
       <w:pPr>
@@ -25169,14 +25322,24 @@
         <w:ind w:firstLine="0"/>
       </w:pPr>
       <w:r>
+        <w:t>Figure 1</w:t>
+      </w:r>
+    </w:p>
+    <w:p>
+      <w:pPr>
+        <w:pStyle w:val="NormalWeb"/>
+        <w:spacing w:line="480" w:lineRule="auto"/>
+        <w:ind w:firstLine="0"/>
+      </w:pPr>
+      <w:r>
         <w:rPr>
           <w:noProof/>
         </w:rPr>
         <w:drawing>
-          <wp:inline distT="0" distB="0" distL="0" distR="0" wp14:anchorId="693FA58D" wp14:editId="1ECE9729">
-            <wp:extent cx="5486400" cy="4239260"/>
-            <wp:effectExtent l="0" t="0" r="0" b="2540"/>
-            <wp:docPr id="1" name="Picture 1"/>
+          <wp:inline distT="0" distB="0" distL="0" distR="0" wp14:anchorId="36AD053B" wp14:editId="28E9B1DA">
+            <wp:extent cx="5486400" cy="7100047"/>
+            <wp:effectExtent l="0" t="0" r="0" b="0"/>
+            <wp:docPr id="3" name="Picture 1"/>
             <wp:cNvGraphicFramePr>
               <a:graphicFrameLocks xmlns:a="http://schemas.openxmlformats.org/drawingml/2006/main" noChangeAspect="1"/>
             </wp:cNvGraphicFramePr>
@@ -25184,8 +25347,10 @@
               <a:graphicData uri="http://schemas.openxmlformats.org/drawingml/2006/picture">
                 <pic:pic xmlns:pic="http://schemas.openxmlformats.org/drawingml/2006/picture">
                   <pic:nvPicPr>
-                    <pic:cNvPr id="0" name="fig1_boondoggle_map_final.eps"/>
-                    <pic:cNvPicPr/>
+                    <pic:cNvPr id="0" name="Picture 1"/>
+                    <pic:cNvPicPr>
+                      <a:picLocks noChangeAspect="1" noChangeArrowheads="1"/>
+                    </pic:cNvPicPr>
                   </pic:nvPicPr>
                   <pic:blipFill>
                     <a:blip r:embed="rId9">
@@ -25195,27 +25360,29 @@
                         </a:ext>
                       </a:extLst>
                     </a:blip>
+                    <a:srcRect/>
                     <a:stretch>
                       <a:fillRect/>
                     </a:stretch>
                   </pic:blipFill>
-                  <pic:spPr>
+                  <pic:spPr bwMode="auto">
                     <a:xfrm>
                       <a:off x="0" y="0"/>
-                      <a:ext cx="5486400" cy="4239260"/>
+                      <a:ext cx="5486400" cy="7100047"/>
                     </a:xfrm>
                     <a:prstGeom prst="rect">
                       <a:avLst/>
                     </a:prstGeom>
+                    <a:noFill/>
+                    <a:ln>
+                      <a:noFill/>
+                    </a:ln>
                   </pic:spPr>
                 </pic:pic>
               </a:graphicData>
             </a:graphic>
           </wp:inline>
         </w:drawing>
-      </w:r>
-      <w:r>
-        <w:t>Figure 1</w:t>
       </w:r>
     </w:p>
     <w:p>
@@ -25232,10 +25399,10 @@
           <w:noProof/>
         </w:rPr>
         <w:drawing>
-          <wp:inline distT="0" distB="0" distL="0" distR="0" wp14:anchorId="15368433" wp14:editId="390D383D">
-            <wp:extent cx="5486400" cy="3657600"/>
+          <wp:inline distT="0" distB="0" distL="0" distR="0" wp14:anchorId="6BEC66AE" wp14:editId="78A43132">
+            <wp:extent cx="5486400" cy="5694680"/>
             <wp:effectExtent l="0" t="0" r="0" b="0"/>
-            <wp:docPr id="2" name="Picture 2"/>
+            <wp:docPr id="4" name="Picture 4"/>
             <wp:cNvGraphicFramePr>
               <a:graphicFrameLocks xmlns:a="http://schemas.openxmlformats.org/drawingml/2006/main" noChangeAspect="1"/>
             </wp:cNvGraphicFramePr>
@@ -25243,7 +25410,7 @@
               <a:graphicData uri="http://schemas.openxmlformats.org/drawingml/2006/picture">
                 <pic:pic xmlns:pic="http://schemas.openxmlformats.org/drawingml/2006/picture">
                   <pic:nvPicPr>
-                    <pic:cNvPr id="0" name="fig2_intensive_map_final.eps"/>
+                    <pic:cNvPr id="0" name="fig3_TD_by_Kd_yrs_final.eps"/>
                     <pic:cNvPicPr/>
                   </pic:nvPicPr>
                   <pic:blipFill>
@@ -25261,7 +25428,7 @@
                   <pic:spPr>
                     <a:xfrm>
                       <a:off x="0" y="0"/>
-                      <a:ext cx="5486400" cy="3657600"/>
+                      <a:ext cx="5486400" cy="5694680"/>
                     </a:xfrm>
                     <a:prstGeom prst="rect">
                       <a:avLst/>
@@ -25273,15 +25440,29 @@
           </wp:inline>
         </w:drawing>
       </w:r>
+    </w:p>
+    <w:p>
+      <w:pPr>
+        <w:pStyle w:val="NormalWeb"/>
+        <w:spacing w:line="480" w:lineRule="auto"/>
+        <w:ind w:firstLine="0"/>
+      </w:pPr>
+    </w:p>
+    <w:p>
+      <w:pPr>
+        <w:pStyle w:val="NormalWeb"/>
+        <w:spacing w:line="480" w:lineRule="auto"/>
+        <w:ind w:firstLine="0"/>
+      </w:pPr>
       <w:r>
         <w:rPr>
           <w:noProof/>
         </w:rPr>
         <w:drawing>
-          <wp:inline distT="0" distB="0" distL="0" distR="0" wp14:anchorId="6BEC66AE" wp14:editId="20FCA8D9">
+          <wp:inline distT="0" distB="0" distL="0" distR="0" wp14:anchorId="75AA042C" wp14:editId="39734A61">
             <wp:extent cx="5486400" cy="5694680"/>
             <wp:effectExtent l="0" t="0" r="0" b="0"/>
-            <wp:docPr id="4" name="Picture 4"/>
+            <wp:docPr id="5" name="Picture 5"/>
             <wp:cNvGraphicFramePr>
               <a:graphicFrameLocks xmlns:a="http://schemas.openxmlformats.org/drawingml/2006/main" noChangeAspect="1"/>
             </wp:cNvGraphicFramePr>
@@ -25289,7 +25470,7 @@
               <a:graphicData uri="http://schemas.openxmlformats.org/drawingml/2006/picture">
                 <pic:pic xmlns:pic="http://schemas.openxmlformats.org/drawingml/2006/picture">
                   <pic:nvPicPr>
-                    <pic:cNvPr id="0" name="fig3_TD_by_Kd_yrs_final.eps"/>
+                    <pic:cNvPr id="0" name="fig4_Kd_by_DOC.eps"/>
                     <pic:cNvPicPr/>
                   </pic:nvPicPr>
                   <pic:blipFill>
@@ -25336,22 +25517,15 @@
         <w:spacing w:line="480" w:lineRule="auto"/>
         <w:ind w:firstLine="0"/>
       </w:pPr>
-    </w:p>
-    <w:p>
-      <w:pPr>
-        <w:pStyle w:val="NormalWeb"/>
-        <w:spacing w:line="480" w:lineRule="auto"/>
-        <w:ind w:firstLine="0"/>
-      </w:pPr>
       <w:r>
         <w:rPr>
           <w:noProof/>
         </w:rPr>
         <w:drawing>
-          <wp:inline distT="0" distB="0" distL="0" distR="0" wp14:anchorId="75AA042C" wp14:editId="39734A61">
+          <wp:inline distT="0" distB="0" distL="0" distR="0" wp14:anchorId="5EDB87FE" wp14:editId="514E6B77">
             <wp:extent cx="5486400" cy="5694680"/>
             <wp:effectExtent l="0" t="0" r="0" b="0"/>
-            <wp:docPr id="5" name="Picture 5"/>
+            <wp:docPr id="6" name="Picture 6"/>
             <wp:cNvGraphicFramePr>
               <a:graphicFrameLocks xmlns:a="http://schemas.openxmlformats.org/drawingml/2006/main" noChangeAspect="1"/>
             </wp:cNvGraphicFramePr>
@@ -25359,7 +25533,7 @@
               <a:graphicData uri="http://schemas.openxmlformats.org/drawingml/2006/picture">
                 <pic:pic xmlns:pic="http://schemas.openxmlformats.org/drawingml/2006/picture">
                   <pic:nvPicPr>
-                    <pic:cNvPr id="0" name="fig4_Kd_by_DOC.eps"/>
+                    <pic:cNvPr id="0" name="fig5_Kd_by_factors.eps"/>
                     <pic:cNvPicPr/>
                   </pic:nvPicPr>
                   <pic:blipFill>
@@ -25396,9 +25570,6 @@
         <w:spacing w:line="480" w:lineRule="auto"/>
         <w:ind w:firstLine="0"/>
       </w:pPr>
-      <w:r>
-        <w:t>Figure 4</w:t>
-      </w:r>
     </w:p>
     <w:p>
       <w:pPr>
@@ -25407,14 +25578,27 @@
         <w:ind w:firstLine="0"/>
       </w:pPr>
       <w:r>
+        <w:t>Figure 4</w:t>
+      </w:r>
+    </w:p>
+    <w:p>
+      <w:pPr>
+        <w:pStyle w:val="NormalWeb"/>
+        <w:spacing w:line="480" w:lineRule="auto"/>
+        <w:ind w:firstLine="0"/>
+      </w:pPr>
+      <w:r>
+        <w:t>Figure 5</w:t>
+      </w:r>
+      <w:r>
         <w:rPr>
           <w:noProof/>
         </w:rPr>
         <w:drawing>
-          <wp:inline distT="0" distB="0" distL="0" distR="0" wp14:anchorId="5EDB87FE" wp14:editId="514E6B77">
+          <wp:inline distT="0" distB="0" distL="0" distR="0" wp14:anchorId="7F9607C4" wp14:editId="6B4C9837">
             <wp:extent cx="5486400" cy="5694680"/>
             <wp:effectExtent l="0" t="0" r="0" b="0"/>
-            <wp:docPr id="6" name="Picture 6"/>
+            <wp:docPr id="7" name="Picture 7"/>
             <wp:cNvGraphicFramePr>
               <a:graphicFrameLocks xmlns:a="http://schemas.openxmlformats.org/drawingml/2006/main" noChangeAspect="1"/>
             </wp:cNvGraphicFramePr>
@@ -25422,7 +25606,7 @@
               <a:graphicData uri="http://schemas.openxmlformats.org/drawingml/2006/picture">
                 <pic:pic xmlns:pic="http://schemas.openxmlformats.org/drawingml/2006/picture">
                   <pic:nvPicPr>
-                    <pic:cNvPr id="0" name="fig5_Kd_by_factors.eps"/>
+                    <pic:cNvPr id="0" name="fig6_tempSOD_final.eps"/>
                     <pic:cNvPicPr/>
                   </pic:nvPicPr>
                   <pic:blipFill>
@@ -25460,27 +25644,14 @@
         <w:ind w:firstLine="0"/>
       </w:pPr>
       <w:r>
-        <w:t>Figure 5</w:t>
-      </w:r>
-    </w:p>
-    <w:p>
-      <w:pPr>
-        <w:pStyle w:val="NormalWeb"/>
-        <w:spacing w:line="480" w:lineRule="auto"/>
-        <w:ind w:firstLine="0"/>
-      </w:pPr>
-      <w:r>
-        <w:t>Figure 6</w:t>
-      </w:r>
-      <w:r>
         <w:rPr>
           <w:noProof/>
         </w:rPr>
         <w:drawing>
-          <wp:inline distT="0" distB="0" distL="0" distR="0" wp14:anchorId="7F9607C4" wp14:editId="6B4C9837">
+          <wp:inline distT="0" distB="0" distL="0" distR="0" wp14:anchorId="555B313F" wp14:editId="2AE9AAE1">
             <wp:extent cx="5486400" cy="5694680"/>
             <wp:effectExtent l="0" t="0" r="0" b="0"/>
-            <wp:docPr id="7" name="Picture 7"/>
+            <wp:docPr id="8" name="Picture 8"/>
             <wp:cNvGraphicFramePr>
               <a:graphicFrameLocks xmlns:a="http://schemas.openxmlformats.org/drawingml/2006/main" noChangeAspect="1"/>
             </wp:cNvGraphicFramePr>
@@ -25488,7 +25659,7 @@
               <a:graphicData uri="http://schemas.openxmlformats.org/drawingml/2006/picture">
                 <pic:pic xmlns:pic="http://schemas.openxmlformats.org/drawingml/2006/picture">
                   <pic:nvPicPr>
-                    <pic:cNvPr id="0" name="fig6_tempSOD_final.eps"/>
+                    <pic:cNvPr id="0" name="fig7_oxSOD_final.eps"/>
                     <pic:cNvPicPr/>
                   </pic:nvPicPr>
                   <pic:blipFill>
@@ -25526,60 +25697,7 @@
         <w:ind w:firstLine="0"/>
       </w:pPr>
       <w:r>
-        <w:rPr>
-          <w:noProof/>
-        </w:rPr>
-        <w:drawing>
-          <wp:inline distT="0" distB="0" distL="0" distR="0" wp14:anchorId="555B313F" wp14:editId="2AE9AAE1">
-            <wp:extent cx="5486400" cy="5694680"/>
-            <wp:effectExtent l="0" t="0" r="0" b="0"/>
-            <wp:docPr id="8" name="Picture 8"/>
-            <wp:cNvGraphicFramePr>
-              <a:graphicFrameLocks xmlns:a="http://schemas.openxmlformats.org/drawingml/2006/main" noChangeAspect="1"/>
-            </wp:cNvGraphicFramePr>
-            <a:graphic xmlns:a="http://schemas.openxmlformats.org/drawingml/2006/main">
-              <a:graphicData uri="http://schemas.openxmlformats.org/drawingml/2006/picture">
-                <pic:pic xmlns:pic="http://schemas.openxmlformats.org/drawingml/2006/picture">
-                  <pic:nvPicPr>
-                    <pic:cNvPr id="0" name="fig7_oxSOD_final.eps"/>
-                    <pic:cNvPicPr/>
-                  </pic:nvPicPr>
-                  <pic:blipFill>
-                    <a:blip r:embed="rId15">
-                      <a:extLst>
-                        <a:ext uri="{28A0092B-C50C-407E-A947-70E740481C1C}">
-                          <a14:useLocalDpi xmlns:a14="http://schemas.microsoft.com/office/drawing/2010/main" val="0"/>
-                        </a:ext>
-                      </a:extLst>
-                    </a:blip>
-                    <a:stretch>
-                      <a:fillRect/>
-                    </a:stretch>
-                  </pic:blipFill>
-                  <pic:spPr>
-                    <a:xfrm>
-                      <a:off x="0" y="0"/>
-                      <a:ext cx="5486400" cy="5694680"/>
-                    </a:xfrm>
-                    <a:prstGeom prst="rect">
-                      <a:avLst/>
-                    </a:prstGeom>
-                  </pic:spPr>
-                </pic:pic>
-              </a:graphicData>
-            </a:graphic>
-          </wp:inline>
-        </w:drawing>
-      </w:r>
-    </w:p>
-    <w:p>
-      <w:pPr>
-        <w:pStyle w:val="NormalWeb"/>
-        <w:spacing w:line="480" w:lineRule="auto"/>
-        <w:ind w:firstLine="0"/>
-      </w:pPr>
-      <w:r>
-        <w:t>Figure 7</w:t>
+        <w:t>Figure 6</w:t>
       </w:r>
     </w:p>
     <w:sectPr>
@@ -27411,7 +27529,7 @@
 </file>
 
 <file path=customXml/itemProps1.xml><?xml version="1.0" encoding="utf-8"?>
-<ds:datastoreItem xmlns:ds="http://schemas.openxmlformats.org/officeDocument/2006/customXml" ds:itemID="{D4026857-9793-2D43-8874-B1585400E11A}">
+<ds:datastoreItem xmlns:ds="http://schemas.openxmlformats.org/officeDocument/2006/customXml" ds:itemID="{22A07FE1-9161-B947-8243-BBF769DCE994}">
   <ds:schemaRefs>
     <ds:schemaRef ds:uri="http://schemas.openxmlformats.org/officeDocument/2006/bibliography"/>
   </ds:schemaRefs>

</xml_diff>